<commit_message>
Final changes to project plan
Re did the gantt chart to make it look better and break down tasks a little more. Updated project plan on feedback from supervisor
</commit_message>
<xml_diff>
--- a/Project Planning report.docx
+++ b/Project Planning report.docx
@@ -179,7 +179,23 @@
           <w:sz w:val="72"/>
           <w:szCs w:val="52"/>
         </w:rPr>
-        <w:t>Loot Boxes and their connection to gambling and gambling addiction</w:t>
+        <w:t xml:space="preserve">Loot Boxes and </w:t>
+      </w:r>
+      <w:r>
+        <w:rPr>
+          <w:color w:val="1F3864" w:themeColor="accent1" w:themeShade="80"/>
+          <w:sz w:val="72"/>
+          <w:szCs w:val="52"/>
+        </w:rPr>
+        <w:t>potential links</w:t>
+      </w:r>
+      <w:r>
+        <w:rPr>
+          <w:color w:val="1F3864" w:themeColor="accent1" w:themeShade="80"/>
+          <w:sz w:val="72"/>
+          <w:szCs w:val="52"/>
+        </w:rPr>
+        <w:t xml:space="preserve"> to gambling addiction</w:t>
       </w:r>
     </w:p>
     <w:p>
@@ -271,6 +287,22 @@
     <w:p>
       <w:pPr>
         <w:rPr>
+          <w:lang w:val="en-US"/>
+        </w:rPr>
+      </w:pPr>
+    </w:p>
+    <w:p>
+      <w:pPr>
+        <w:rPr>
+          <w:color w:val="FF0000"/>
+          <w:lang w:val="en-US"/>
+        </w:rPr>
+      </w:pPr>
+    </w:p>
+    <w:p>
+      <w:pPr>
+        <w:rPr>
+          <w:color w:val="FF0000"/>
           <w:lang w:val="en-US"/>
         </w:rPr>
       </w:pPr>
@@ -1656,40 +1688,39 @@
           <w:iCs/>
           <w:color w:val="000000" w:themeColor="text1"/>
         </w:rPr>
-        <w:t>Loot Boxes and their connection to gambling and gambling addiction.</w:t>
-      </w:r>
-    </w:p>
-    <w:p>
-      <w:pPr>
+        <w:t xml:space="preserve">Loot Boxes and </w:t>
+      </w:r>
+      <w:r>
         <w:rPr>
           <w:iCs/>
           <w:color w:val="000000" w:themeColor="text1"/>
         </w:rPr>
-      </w:pPr>
-    </w:p>
-    <w:p>
-      <w:pPr>
-        <w:pStyle w:val="Heading2"/>
-      </w:pPr>
-      <w:r>
-        <w:t>Background</w:t>
-      </w:r>
-      <w:bookmarkEnd w:id="2"/>
-    </w:p>
-    <w:p>
-      <w:pPr>
+        <w:t xml:space="preserve">potential links </w:t>
+      </w:r>
+      <w:r>
         <w:rPr>
           <w:iCs/>
           <w:color w:val="000000" w:themeColor="text1"/>
         </w:rPr>
-      </w:pPr>
-      <w:r>
+        <w:t>to gambling addiction.</w:t>
+      </w:r>
+    </w:p>
+    <w:p>
+      <w:pPr>
         <w:rPr>
           <w:iCs/>
           <w:color w:val="000000" w:themeColor="text1"/>
         </w:rPr>
-        <w:t>Loot boxes are quite a common practice in modern day video games. The idea is that the player can spend in-game currency, that can either be earned in game of purchased with real money, in order to open a ‘box’ which contains virtual rewards to be used within the game. This includes but not limited to new weapons, new vehicles, new costumes etc.</w:t>
-      </w:r>
+      </w:pPr>
+    </w:p>
+    <w:p>
+      <w:pPr>
+        <w:pStyle w:val="Heading2"/>
+      </w:pPr>
+      <w:r>
+        <w:t>Background</w:t>
+      </w:r>
+      <w:bookmarkEnd w:id="2"/>
     </w:p>
     <w:p>
       <w:pPr>
@@ -1703,7 +1734,59 @@
           <w:iCs/>
           <w:color w:val="000000" w:themeColor="text1"/>
         </w:rPr>
-        <w:t>With these loot box systems becoming more popular it is a common thought that they are a form of gambling. These systems are believed to have the un-desired effect of instilling unhealthy mental behaviours that could lead to the users developing an addiction to gambling in other forms.</w:t>
+        <w:t>Loot boxes are quite a common practice in modern day video games. The idea is that the player can spend in-game currency, that can either be earned in game of purchased with real money, in order to open a ‘box’ which contains virtual rewards to be used within the game. This includes but not limited to new weapons, new vehicles, new costumes etc.</w:t>
+      </w:r>
+    </w:p>
+    <w:p>
+      <w:pPr>
+        <w:rPr>
+          <w:iCs/>
+          <w:color w:val="000000" w:themeColor="text1"/>
+        </w:rPr>
+      </w:pPr>
+      <w:r>
+        <w:rPr>
+          <w:iCs/>
+          <w:color w:val="000000" w:themeColor="text1"/>
+        </w:rPr>
+        <w:t>With these loot box systems becoming more popular it is a common thought that they are a form of gambling</w:t>
+      </w:r>
+      <w:r>
+        <w:rPr>
+          <w:iCs/>
+          <w:color w:val="000000" w:themeColor="text1"/>
+        </w:rPr>
+        <w:t xml:space="preserve"> </w:t>
+      </w:r>
+      <w:r>
+        <w:rPr>
+          <w:iCs/>
+          <w:color w:val="000000" w:themeColor="text1"/>
+          <w:sz w:val="16"/>
+          <w:szCs w:val="16"/>
+        </w:rPr>
+        <w:t>1</w:t>
+      </w:r>
+      <w:r>
+        <w:rPr>
+          <w:iCs/>
+          <w:color w:val="000000" w:themeColor="text1"/>
+        </w:rPr>
+        <w:t xml:space="preserve">. These systems are believed to have the un-desired effect of instilling unhealthy mental behaviours that could lead to the users developing </w:t>
+      </w:r>
+      <w:r>
+        <w:rPr>
+          <w:iCs/>
+          <w:color w:val="000000" w:themeColor="text1"/>
+        </w:rPr>
+        <w:t xml:space="preserve">mental health issues such as anxiety and depression and </w:t>
+      </w:r>
+      <w:r>
+        <w:rPr>
+          <w:iCs/>
+          <w:color w:val="000000" w:themeColor="text1"/>
+        </w:rPr>
+        <w:t>an addiction to gambling in other forms.</w:t>
       </w:r>
     </w:p>
     <w:p>
@@ -1779,7 +1862,39 @@
           <w:color w:val="000000" w:themeColor="text1"/>
           <w:w w:val="105"/>
         </w:rPr>
-        <w:t>The aim of the project is to find a connection between video game loot boxes and gambling and a gateway to gambling addiction.</w:t>
+        <w:t xml:space="preserve">The aim of the project is to find </w:t>
+      </w:r>
+      <w:r>
+        <w:rPr>
+          <w:iCs/>
+          <w:color w:val="000000" w:themeColor="text1"/>
+          <w:w w:val="105"/>
+        </w:rPr>
+        <w:t>potential</w:t>
+      </w:r>
+      <w:r>
+        <w:rPr>
+          <w:iCs/>
+          <w:color w:val="000000" w:themeColor="text1"/>
+          <w:w w:val="105"/>
+        </w:rPr>
+        <w:t xml:space="preserve"> </w:t>
+      </w:r>
+      <w:r>
+        <w:rPr>
+          <w:iCs/>
+          <w:color w:val="000000" w:themeColor="text1"/>
+          <w:w w:val="105"/>
+        </w:rPr>
+        <w:t>links</w:t>
+      </w:r>
+      <w:r>
+        <w:rPr>
+          <w:iCs/>
+          <w:color w:val="000000" w:themeColor="text1"/>
+          <w:w w:val="105"/>
+        </w:rPr>
+        <w:t xml:space="preserve"> between video game loot boxes and gambling and a gateway to gambling addiction.</w:t>
       </w:r>
     </w:p>
     <w:p>
@@ -1837,7 +1952,19 @@
         <w:rPr>
           <w:w w:val="105"/>
         </w:rPr>
-        <w:t>Research existing implementation of loot boxes in video games in order to help create a loot box opening simulator by analysing current systems and replicating the look and feel to make the results as accurate as possible.</w:t>
+        <w:t>Research existing implementation of loot boxes in video games in order to help create a loot box opening simulator by analysing current systems and replicating the look and feel to make the results as accurate as possible</w:t>
+      </w:r>
+      <w:r>
+        <w:rPr>
+          <w:w w:val="105"/>
+        </w:rPr>
+        <w:t xml:space="preserve"> and any connection these loot box systems have to gambling addiction if any exists</w:t>
+      </w:r>
+      <w:r>
+        <w:rPr>
+          <w:w w:val="105"/>
+        </w:rPr>
+        <w:t>.</w:t>
       </w:r>
     </w:p>
     <w:p>
@@ -1855,7 +1982,13 @@
         <w:rPr>
           <w:w w:val="105"/>
         </w:rPr>
-        <w:t>Research current findings about the connection between video game loot box systems and gambling if any exists and extract the data that should be collected from this study in order to make sure findings are reliable and consistent.</w:t>
+        <w:t xml:space="preserve">Follow an Agile methodology as the project progresses </w:t>
+      </w:r>
+      <w:r>
+        <w:rPr>
+          <w:w w:val="105"/>
+        </w:rPr>
+        <w:t>(see section 4 for details).</w:t>
       </w:r>
     </w:p>
     <w:p>
@@ -1873,7 +2006,31 @@
         <w:rPr>
           <w:w w:val="105"/>
         </w:rPr>
-        <w:t>Follow an Agile methodology as the project progresses by creating a Trello board to break the main task into smaller, easier to handle tasks. As part of this Agile methodology have regular Scrum meetings with supervisor to inform of progress and receive feedback on the project. The results of these scrum meetings should be recorded and kept within a logbook.</w:t>
+        <w:t xml:space="preserve">Create a loot boxing opening simulator in Unity Game Engine that </w:t>
+      </w:r>
+      <w:r>
+        <w:rPr>
+          <w:w w:val="105"/>
+        </w:rPr>
+        <w:t>simulates real world systems.</w:t>
+      </w:r>
+      <w:r>
+        <w:rPr>
+          <w:w w:val="105"/>
+        </w:rPr>
+        <w:t xml:space="preserve"> </w:t>
+      </w:r>
+      <w:r>
+        <w:rPr>
+          <w:w w:val="105"/>
+        </w:rPr>
+        <w:t>Add a virtual horse racing mini-game to simulate a gambling environment</w:t>
+      </w:r>
+      <w:r>
+        <w:rPr>
+          <w:w w:val="105"/>
+        </w:rPr>
+        <w:t>.</w:t>
       </w:r>
     </w:p>
     <w:p>
@@ -1891,7 +2048,7 @@
         <w:rPr>
           <w:w w:val="105"/>
         </w:rPr>
-        <w:t>Create a loot boxing opening simulator in Unity Game Engine that gives the participant a set number of virtual coins and presents several tiers of loot boxes, each costing a different amount. The higher the amount, the more chance of better rewards.</w:t>
+        <w:t>Measure the participants choices and record them in order to correlate between the results gathered and the results of the research into gambling and gambling addiction.</w:t>
       </w:r>
     </w:p>
     <w:p>
@@ -1909,7 +2066,7 @@
         <w:rPr>
           <w:w w:val="105"/>
         </w:rPr>
-        <w:t>Measure the participants choices and record them in order to correlate between the results gathered and the results of the research into gambling and gambling addiction.</w:t>
+        <w:t>Create a physical reward system for participants of the tests that are linked directly to the virtual loot boxes within the loot box opening simulator, with the better virtual rewards giving better physical rewards.</w:t>
       </w:r>
     </w:p>
     <w:p>
@@ -1927,7 +2084,7 @@
         <w:rPr>
           <w:w w:val="105"/>
         </w:rPr>
-        <w:t>Create an in-game virtual horse racing simulator that allows the participants to bet some or all their current virtual coins on the outcome of the virtual horse race in order to win more virtual coins.</w:t>
+        <w:t>Evaluate the results and compare them to the research into gambling and gambling addiction, considering the factors that define a person as having a gambling addiction.</w:t>
       </w:r>
     </w:p>
     <w:p>
@@ -1945,7 +2102,7 @@
         <w:rPr>
           <w:w w:val="105"/>
         </w:rPr>
-        <w:t>Create a physical reward system for participants of the tests that are linked directly to the virtual loot boxes within the loot box opening simulator, with the better virtual rewards giving better physical rewards.</w:t>
+        <w:t>Gather the results and show them in an appropriate format within the research paper to best illustrate the findings of the study.</w:t>
       </w:r>
     </w:p>
     <w:p>
@@ -1963,44 +2120,57 @@
         <w:rPr>
           <w:w w:val="105"/>
         </w:rPr>
-        <w:t>Evaluate the results and compare them to the research into gambling and gambling addiction, considering the factors that define a person as having a gambling addiction.</w:t>
-      </w:r>
-    </w:p>
-    <w:p>
-      <w:pPr>
-        <w:pStyle w:val="ListParagraph"/>
-        <w:numPr>
-          <w:ilvl w:val="0"/>
-          <w:numId w:val="6"/>
-        </w:numPr>
+        <w:t>Create a research paper that explains everything about the study, looks at and references relevant literature, compiles and displays the results in a format easy to understand for people of any knowledge level and summarises the study.</w:t>
+      </w:r>
+    </w:p>
+    <w:p>
+      <w:pPr>
         <w:rPr>
           <w:w w:val="105"/>
         </w:rPr>
       </w:pPr>
-      <w:r>
+    </w:p>
+    <w:p>
+      <w:pPr>
         <w:rPr>
           <w:w w:val="105"/>
         </w:rPr>
-        <w:t>Gather the results and show them in an appropriate format within the research paper to best illustrate the findings of the study.</w:t>
-      </w:r>
-    </w:p>
-    <w:p>
-      <w:pPr>
-        <w:pStyle w:val="ListParagraph"/>
-        <w:numPr>
-          <w:ilvl w:val="0"/>
-          <w:numId w:val="6"/>
-        </w:numPr>
+      </w:pPr>
+    </w:p>
+    <w:p>
+      <w:pPr>
         <w:rPr>
           <w:w w:val="105"/>
         </w:rPr>
       </w:pPr>
-      <w:r>
+    </w:p>
+    <w:p>
+      <w:pPr>
         <w:rPr>
           <w:w w:val="105"/>
         </w:rPr>
-        <w:t>Create a research paper that explains everything about the study, looks at and references relevant literature, compiles and displays the results in a format easy to understand for people of any knowledge level and summarises the study.</w:t>
-      </w:r>
+      </w:pPr>
+    </w:p>
+    <w:p>
+      <w:pPr>
+        <w:rPr>
+          <w:w w:val="105"/>
+        </w:rPr>
+      </w:pPr>
+    </w:p>
+    <w:p>
+      <w:pPr>
+        <w:rPr>
+          <w:w w:val="105"/>
+        </w:rPr>
+      </w:pPr>
+    </w:p>
+    <w:p>
+      <w:pPr>
+        <w:rPr>
+          <w:w w:val="105"/>
+        </w:rPr>
+      </w:pPr>
     </w:p>
     <w:p>
       <w:pPr>
@@ -2160,10 +2330,7 @@
         <w:t xml:space="preserve">When it comes to looking into gambling addiction the first place to start is to look at mental health and the affect that gambling has on it. </w:t>
       </w:r>
       <w:r>
-        <w:t>Gambling can harm mental health, causing stress, anxiety and depression, as well as being associated with hazardous alcohol and drug use.</w:t>
-      </w:r>
-      <w:r>
-        <w:t xml:space="preserve"> </w:t>
+        <w:t xml:space="preserve">Gambling can harm mental health, causing stress, anxiety and depression, as well as being associated with hazardous alcohol and drug use. </w:t>
       </w:r>
       <w:r>
         <w:rPr>
@@ -2171,17 +2338,25 @@
           <w:sz w:val="14"/>
           <w:szCs w:val="14"/>
         </w:rPr>
-        <w:t xml:space="preserve">1 </w:t>
-      </w:r>
-      <w:r>
-        <w:t>One review found that 58% of problem gamblers had a substance use disorder and 38% had a mood or anxiety disorder.</w:t>
-      </w:r>
-      <w:r>
-        <w:rPr>
+        <w:t>2-4</w:t>
+      </w:r>
+      <w:r>
+        <w:rPr>
+          <w:color w:val="000000" w:themeColor="text1"/>
           <w:sz w:val="14"/>
           <w:szCs w:val="14"/>
         </w:rPr>
-        <w:t>2</w:t>
+        <w:t xml:space="preserve"> </w:t>
+      </w:r>
+      <w:r>
+        <w:t>One review found that 58% of problem gamblers had a substance use disorder and 38% had a mood or anxiety disorder.</w:t>
+      </w:r>
+      <w:r>
+        <w:rPr>
+          <w:sz w:val="14"/>
+          <w:szCs w:val="14"/>
+        </w:rPr>
+        <w:t>5</w:t>
       </w:r>
     </w:p>
     <w:p>
@@ -2226,17 +2401,14 @@
         <w:t xml:space="preserve"> worse there is a chance they will develop a gambling addiction. </w:t>
       </w:r>
       <w:r>
-        <w:t>The harms to individuals from gambling include health, relationship and financial difficulties such as loss of money, debt and occasionally bankruptcy</w:t>
-      </w:r>
-      <w:r>
-        <w:t xml:space="preserve">. </w:t>
+        <w:t xml:space="preserve">The harms to individuals from gambling include health, relationship and financial difficulties such as loss of money, debt and occasionally bankruptcy. </w:t>
       </w:r>
       <w:r>
         <w:rPr>
           <w:sz w:val="14"/>
           <w:szCs w:val="14"/>
         </w:rPr>
-        <w:t>3</w:t>
+        <w:t>6</w:t>
       </w:r>
       <w:r>
         <w:rPr>
@@ -2270,28 +2442,163 @@
         </w:rPr>
       </w:pPr>
       <w:r>
-        <w:t>Loot boxes have been defined as “items in video games that may be bought for real-world money, but which provide players with a randomised reward of uncertain value.” They often appear as chests, crates, or card packs.</w:t>
-      </w:r>
-      <w:r>
         <w:rPr>
           <w:noProof/>
         </w:rPr>
-        <w:t xml:space="preserve"> </w:t>
-      </w:r>
-    </w:p>
-    <w:p>
-      <w:pPr>
-        <w:keepNext/>
-        <w:jc w:val="center"/>
-      </w:pPr>
+        <mc:AlternateContent>
+          <mc:Choice Requires="wps">
+            <w:drawing>
+              <wp:anchor distT="0" distB="0" distL="114300" distR="114300" simplePos="0" relativeHeight="251666432" behindDoc="0" locked="0" layoutInCell="1" allowOverlap="1" wp14:anchorId="68740F60" wp14:editId="51313417">
+                <wp:simplePos x="0" y="0"/>
+                <wp:positionH relativeFrom="column">
+                  <wp:posOffset>0</wp:posOffset>
+                </wp:positionH>
+                <wp:positionV relativeFrom="paragraph">
+                  <wp:posOffset>1684020</wp:posOffset>
+                </wp:positionV>
+                <wp:extent cx="2346960" cy="635"/>
+                <wp:effectExtent l="0" t="0" r="0" b="0"/>
+                <wp:wrapSquare wrapText="bothSides"/>
+                <wp:docPr id="6" name="Text Box 6"/>
+                <wp:cNvGraphicFramePr/>
+                <a:graphic xmlns:a="http://schemas.openxmlformats.org/drawingml/2006/main">
+                  <a:graphicData uri="http://schemas.microsoft.com/office/word/2010/wordprocessingShape">
+                    <wps:wsp>
+                      <wps:cNvSpPr txBox="1"/>
+                      <wps:spPr>
+                        <a:xfrm>
+                          <a:off x="0" y="0"/>
+                          <a:ext cx="2346960" cy="635"/>
+                        </a:xfrm>
+                        <a:prstGeom prst="rect">
+                          <a:avLst/>
+                        </a:prstGeom>
+                        <a:solidFill>
+                          <a:prstClr val="white"/>
+                        </a:solidFill>
+                        <a:ln>
+                          <a:noFill/>
+                        </a:ln>
+                      </wps:spPr>
+                      <wps:txbx>
+                        <w:txbxContent>
+                          <w:p>
+                            <w:pPr>
+                              <w:pStyle w:val="Caption"/>
+                              <w:rPr>
+                                <w:noProof/>
+                              </w:rPr>
+                            </w:pPr>
+                            <w:r>
+                              <w:t xml:space="preserve">Figure </w:t>
+                            </w:r>
+                            <w:r>
+                              <w:fldChar w:fldCharType="begin"/>
+                            </w:r>
+                            <w:r>
+                              <w:instrText xml:space="preserve"> SEQ Figure \* ARABIC </w:instrText>
+                            </w:r>
+                            <w:r>
+                              <w:fldChar w:fldCharType="separate"/>
+                            </w:r>
+                            <w:r>
+                              <w:rPr>
+                                <w:noProof/>
+                              </w:rPr>
+                              <w:t>1</w:t>
+                            </w:r>
+                            <w:r>
+                              <w:fldChar w:fldCharType="end"/>
+                            </w:r>
+                            <w:r>
+                              <w:t xml:space="preserve">: </w:t>
+                            </w:r>
+                            <w:r>
+                              <w:t xml:space="preserve"> An example Loot Box taken from the video game Overwatch developed by Blizzard Entertainment.</w:t>
+                            </w:r>
+                          </w:p>
+                        </w:txbxContent>
+                      </wps:txbx>
+                      <wps:bodyPr rot="0" spcFirstLastPara="0" vertOverflow="overflow" horzOverflow="overflow" vert="horz" wrap="square" lIns="0" tIns="0" rIns="0" bIns="0" numCol="1" spcCol="0" rtlCol="0" fromWordArt="0" anchor="t" anchorCtr="0" forceAA="0" compatLnSpc="1">
+                        <a:prstTxWarp prst="textNoShape">
+                          <a:avLst/>
+                        </a:prstTxWarp>
+                        <a:spAutoFit/>
+                      </wps:bodyPr>
+                    </wps:wsp>
+                  </a:graphicData>
+                </a:graphic>
+              </wp:anchor>
+            </w:drawing>
+          </mc:Choice>
+          <mc:Fallback>
+            <w:pict>
+              <v:shapetype w14:anchorId="68740F60" id="_x0000_t202" coordsize="21600,21600" o:spt="202" path="m,l,21600r21600,l21600,xe">
+                <v:stroke joinstyle="miter"/>
+                <v:path gradientshapeok="t" o:connecttype="rect"/>
+              </v:shapetype>
+              <v:shape id="Text Box 6" o:spid="_x0000_s1026" type="#_x0000_t202" style="position:absolute;margin-left:0;margin-top:132.6pt;width:184.8pt;height:.05pt;z-index:251666432;visibility:visible;mso-wrap-style:square;mso-wrap-distance-left:9pt;mso-wrap-distance-top:0;mso-wrap-distance-right:9pt;mso-wrap-distance-bottom:0;mso-position-horizontal:absolute;mso-position-horizontal-relative:text;mso-position-vertical:absolute;mso-position-vertical-relative:text;v-text-anchor:top" o:gfxdata="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" stroked="f">
+                <v:textbox style="mso-fit-shape-to-text:t" inset="0,0,0,0">
+                  <w:txbxContent>
+                    <w:p>
+                      <w:pPr>
+                        <w:pStyle w:val="Caption"/>
+                        <w:rPr>
+                          <w:noProof/>
+                        </w:rPr>
+                      </w:pPr>
+                      <w:r>
+                        <w:t xml:space="preserve">Figure </w:t>
+                      </w:r>
+                      <w:r>
+                        <w:fldChar w:fldCharType="begin"/>
+                      </w:r>
+                      <w:r>
+                        <w:instrText xml:space="preserve"> SEQ Figure \* ARABIC </w:instrText>
+                      </w:r>
+                      <w:r>
+                        <w:fldChar w:fldCharType="separate"/>
+                      </w:r>
+                      <w:r>
+                        <w:rPr>
+                          <w:noProof/>
+                        </w:rPr>
+                        <w:t>1</w:t>
+                      </w:r>
+                      <w:r>
+                        <w:fldChar w:fldCharType="end"/>
+                      </w:r>
+                      <w:r>
+                        <w:t xml:space="preserve">: </w:t>
+                      </w:r>
+                      <w:r>
+                        <w:t xml:space="preserve"> An example Loot Box taken from the video game Overwatch developed by Blizzard Entertainment.</w:t>
+                      </w:r>
+                    </w:p>
+                  </w:txbxContent>
+                </v:textbox>
+                <w10:wrap type="square"/>
+              </v:shape>
+            </w:pict>
+          </mc:Fallback>
+        </mc:AlternateContent>
+      </w:r>
       <w:r>
         <w:rPr>
           <w:noProof/>
         </w:rPr>
         <w:drawing>
-          <wp:inline distT="0" distB="0" distL="0" distR="0" wp14:anchorId="34D574DE" wp14:editId="7BF13C0A">
-            <wp:extent cx="3689061" cy="2461260"/>
-            <wp:effectExtent l="0" t="0" r="6985" b="0"/>
+          <wp:anchor distT="0" distB="0" distL="114300" distR="114300" simplePos="0" relativeHeight="251664384" behindDoc="0" locked="0" layoutInCell="1" allowOverlap="1" wp14:anchorId="34D574DE" wp14:editId="025C01C1">
+            <wp:simplePos x="0" y="0"/>
+            <wp:positionH relativeFrom="margin">
+              <wp:align>left</wp:align>
+            </wp:positionH>
+            <wp:positionV relativeFrom="paragraph">
+              <wp:posOffset>60960</wp:posOffset>
+            </wp:positionV>
+            <wp:extent cx="2346960" cy="1565910"/>
+            <wp:effectExtent l="0" t="0" r="0" b="0"/>
+            <wp:wrapSquare wrapText="bothSides"/>
             <wp:docPr id="1" name="Picture 1"/>
             <wp:cNvGraphicFramePr>
               <a:graphicFrameLocks xmlns:a="http://schemas.openxmlformats.org/drawingml/2006/main" noChangeAspect="1"/>
@@ -2321,7 +2628,7 @@
                   <pic:spPr bwMode="auto">
                     <a:xfrm>
                       <a:off x="0" y="0"/>
-                      <a:ext cx="3697208" cy="2466695"/>
+                      <a:ext cx="2380939" cy="1588659"/>
                     </a:xfrm>
                     <a:prstGeom prst="rect">
                       <a:avLst/>
@@ -2334,47 +2641,80 @@
                 </pic:pic>
               </a:graphicData>
             </a:graphic>
-          </wp:inline>
+            <wp14:sizeRelH relativeFrom="page">
+              <wp14:pctWidth>0</wp14:pctWidth>
+            </wp14:sizeRelH>
+            <wp14:sizeRelV relativeFrom="page">
+              <wp14:pctHeight>0</wp14:pctHeight>
+            </wp14:sizeRelV>
+          </wp:anchor>
         </w:drawing>
       </w:r>
-    </w:p>
-    <w:p>
-      <w:pPr>
-        <w:pStyle w:val="Caption"/>
-        <w:jc w:val="center"/>
+      <w:r>
+        <w:t>Loot boxes have been defined as “items in video games that may be bought for real-world money, but which provide players with a randomised reward of uncertain value.” They often appear as chests, crates, or card packs</w:t>
+      </w:r>
+      <w:r>
+        <w:t xml:space="preserve"> </w:t>
+      </w:r>
+      <w:r>
+        <w:rPr>
+          <w:sz w:val="14"/>
+          <w:szCs w:val="14"/>
+        </w:rPr>
+        <w:t>7</w:t>
+      </w:r>
+      <w:r>
+        <w:t>.</w:t>
+      </w:r>
+      <w:r>
         <w:rPr>
           <w:noProof/>
         </w:rPr>
-      </w:pPr>
-      <w:r>
-        <w:t xml:space="preserve">Figure </w:t>
-      </w:r>
-      <w:r>
-        <w:fldChar w:fldCharType="begin"/>
-      </w:r>
-      <w:r>
-        <w:instrText xml:space="preserve"> SEQ Figure \* ARABIC </w:instrText>
-      </w:r>
-      <w:r>
-        <w:fldChar w:fldCharType="separate"/>
-      </w:r>
-      <w:r>
+        <w:t xml:space="preserve"> </w:t>
+      </w:r>
+    </w:p>
+    <w:p>
+      <w:pPr>
         <w:rPr>
           <w:noProof/>
         </w:rPr>
-        <w:t>1</w:t>
-      </w:r>
-      <w:r>
-        <w:fldChar w:fldCharType="end"/>
-      </w:r>
-      <w:r>
-        <w:t>: An example Loot Box taken from the video game Overwatch</w:t>
-      </w:r>
+      </w:pPr>
       <w:r>
         <w:rPr>
           <w:noProof/>
         </w:rPr>
-        <w:t xml:space="preserve"> developed by Blizzard Entertainment.</w:t>
+        <w:t>Most modern popular games use these loot boxes, this includes well known games such as Fifa by Electronic Arts and Fortnite by Epic Games.</w:t>
+      </w:r>
+    </w:p>
+    <w:p>
+      <w:pPr>
+        <w:rPr>
+          <w:noProof/>
+        </w:rPr>
+      </w:pPr>
+      <w:r>
+        <w:rPr>
+          <w:noProof/>
+        </w:rPr>
+        <w:t>These loot boxes work by having the user be able to open them by buying in game currency with real world money and receive a random selection of in game items</w:t>
+      </w:r>
+      <w:r>
+        <w:rPr>
+          <w:noProof/>
+        </w:rPr>
+        <w:t>.</w:t>
+      </w:r>
+      <w:r>
+        <w:rPr>
+          <w:noProof/>
+        </w:rPr>
+        <w:t xml:space="preserve"> These items are each given a ‘rareness value’, the idea being the rarer and item is the lower chance the user has to get that item out of a loot box. This re-inforces the user to keep purchasing loot boxes to earn these </w:t>
+      </w:r>
+      <w:r>
+        <w:rPr>
+          <w:noProof/>
+        </w:rPr>
+        <w:t>rarer and more prestigius rewards.</w:t>
       </w:r>
     </w:p>
     <w:p>
@@ -2400,7 +2740,20 @@
     </w:p>
     <w:p>
       <w:r>
-        <w:t>The Methodology that be used in this this project will be and agile methodology, this will include both Scrum and Kanban.</w:t>
+        <w:t>The Methodology that be used in this this project will be and agile methodology</w:t>
+      </w:r>
+      <w:r>
+        <w:t xml:space="preserve"> </w:t>
+      </w:r>
+      <w:r>
+        <w:rPr>
+          <w:sz w:val="14"/>
+          <w:szCs w:val="14"/>
+        </w:rPr>
+        <w:t>8</w:t>
+      </w:r>
+      <w:r>
+        <w:t>, this will include both Scrum and Kanban.</w:t>
       </w:r>
     </w:p>
     <w:p>
@@ -2646,11 +2999,7 @@
           </mc:Choice>
           <mc:Fallback>
             <w:pict>
-              <v:shapetype w14:anchorId="4BF56E2B" id="_x0000_t202" coordsize="21600,21600" o:spt="202" path="m,l,21600r21600,l21600,xe">
-                <v:stroke joinstyle="miter"/>
-                <v:path gradientshapeok="t" o:connecttype="rect"/>
-              </v:shapetype>
-              <v:shape id="Text Box 5" o:spid="_x0000_s1026" type="#_x0000_t202" style="position:absolute;margin-left:-8.4pt;margin-top:189.15pt;width:247.8pt;height:.05pt;z-index:251663360;visibility:visible;mso-wrap-style:square;mso-wrap-distance-left:9pt;mso-wrap-distance-top:0;mso-wrap-distance-right:9pt;mso-wrap-distance-bottom:0;mso-position-horizontal:absolute;mso-position-horizontal-relative:text;mso-position-vertical:absolute;mso-position-vertical-relative:text;v-text-anchor:top" o:gfxdata="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" stroked="f">
+              <v:shape w14:anchorId="4BF56E2B" id="Text Box 5" o:spid="_x0000_s1027" type="#_x0000_t202" style="position:absolute;margin-left:-8.4pt;margin-top:189.15pt;width:247.8pt;height:.05pt;z-index:251663360;visibility:visible;mso-wrap-style:square;mso-wrap-distance-left:9pt;mso-wrap-distance-top:0;mso-wrap-distance-right:9pt;mso-wrap-distance-bottom:0;mso-position-horizontal:absolute;mso-position-horizontal-relative:text;mso-position-vertical:absolute;mso-position-vertical-relative:text;v-text-anchor:top" o:gfxdata="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" stroked="f">
                 <v:textbox style="mso-fit-shape-to-text:t" inset="0,0,0,0">
                   <w:txbxContent>
                     <w:p>
@@ -2805,24 +3154,43 @@
     </w:p>
     <w:p>
       <w:r>
+        <w:t xml:space="preserve">There are measures and surveys already in place to help measure reaction to gambling, these are the gambling problem index, the gambling readiness to change questionnaire and the gambling quantity and perceived norms measure </w:t>
+      </w:r>
+      <w:r>
+        <w:rPr>
+          <w:sz w:val="14"/>
+          <w:szCs w:val="14"/>
+        </w:rPr>
+        <w:t>9</w:t>
+      </w:r>
+      <w:r>
+        <w:t>.</w:t>
+      </w:r>
+      <w:r>
+        <w:t xml:space="preserve"> This project will look at utilising these measures to help validate the results gathered</w:t>
+      </w:r>
+      <w:r>
+        <w:t xml:space="preserve"> and to gather both qualitative and </w:t>
+      </w:r>
+      <w:r>
+        <w:rPr>
+          <w:rFonts w:ascii="Calibri" w:hAnsi="Calibri" w:cs="Calibri"/>
+          <w:color w:val="000000" w:themeColor="text1"/>
+          <w:shd w:val="clear" w:color="auto" w:fill="FFFFFF"/>
+        </w:rPr>
+        <w:t>quantitative </w:t>
+      </w:r>
+      <w:r>
+        <w:t>data</w:t>
+      </w:r>
+      <w:r>
+        <w:t>.</w:t>
+      </w:r>
+    </w:p>
+    <w:p>
+      <w:r>
         <w:t>Other methods of testing and evaluation such as observation were rules out as being able to gather relevant data from simply observing the reactions of the user was unviable without some prior knowledge of human behavioural training.</w:t>
       </w:r>
-    </w:p>
-    <w:p>
-      <w:pPr>
-        <w:spacing w:after="0" w:line="240" w:lineRule="auto"/>
-        <w:rPr>
-          <w:lang w:val="en" w:eastAsia="en-GB"/>
-        </w:rPr>
-      </w:pPr>
-    </w:p>
-    <w:p>
-      <w:pPr>
-        <w:spacing w:after="0" w:line="240" w:lineRule="auto"/>
-        <w:rPr>
-          <w:lang w:val="en" w:eastAsia="en-GB"/>
-        </w:rPr>
-      </w:pPr>
     </w:p>
     <w:p>
       <w:pPr>
@@ -3119,158 +3487,564 @@
     </w:p>
     <w:p>
       <w:pPr>
-        <w:pStyle w:val="ListParagraph"/>
+        <w:pStyle w:val="NormalWeb"/>
+        <w:spacing w:before="0" w:beforeAutospacing="0" w:after="0" w:afterAutospacing="0" w:line="360" w:lineRule="atLeast"/>
+        <w:rPr>
+          <w:rFonts w:ascii="Calibri" w:hAnsi="Calibri" w:cs="Calibri"/>
+          <w:color w:val="000000"/>
+          <w:sz w:val="22"/>
+          <w:szCs w:val="22"/>
+        </w:rPr>
+      </w:pPr>
+    </w:p>
+    <w:p>
+      <w:pPr>
+        <w:pStyle w:val="NormalWeb"/>
         <w:numPr>
           <w:ilvl w:val="0"/>
-          <w:numId w:val="17"/>
+          <w:numId w:val="18"/>
         </w:numPr>
-      </w:pPr>
-      <w:r>
-        <w:t>Cowlishaw S, Kessler D. Problem gambling in the UK: implications for health, psychosocial adjustment and health care utilization. European Addiction Research 2016; 22(2): 90-98.</w:t>
-      </w:r>
-    </w:p>
-    <w:p>
-      <w:pPr>
-        <w:pStyle w:val="ListParagraph"/>
+        <w:spacing w:before="0" w:beforeAutospacing="0" w:after="0" w:afterAutospacing="0" w:line="360" w:lineRule="atLeast"/>
+        <w:rPr>
+          <w:rFonts w:ascii="Calibri" w:hAnsi="Calibri" w:cs="Calibri"/>
+          <w:color w:val="000000"/>
+          <w:sz w:val="22"/>
+          <w:szCs w:val="22"/>
+        </w:rPr>
+        <w:sectPr>
+          <w:footerReference w:type="default" r:id="rId14"/>
+          <w:pgSz w:w="11906" w:h="16838"/>
+          <w:pgMar w:top="1440" w:right="1440" w:bottom="1440" w:left="1440" w:header="708" w:footer="708" w:gutter="0"/>
+          <w:cols w:space="708"/>
+          <w:docGrid w:linePitch="360"/>
+        </w:sectPr>
+      </w:pPr>
+    </w:p>
+    <w:p>
+      <w:pPr>
+        <w:pStyle w:val="NormalWeb"/>
         <w:numPr>
           <w:ilvl w:val="0"/>
-          <w:numId w:val="17"/>
+          <w:numId w:val="18"/>
         </w:numPr>
-      </w:pPr>
-      <w:r>
-        <w:t>Lorains FK, Cowlishaw S, Thomas SA. Prevalence of comorbid disorders in problem and pathological gambling: systematic review and meta-analysis of population surveys. Addiction 2011; 106(3): 490-8.</w:t>
-      </w:r>
-    </w:p>
-    <w:p>
-      <w:pPr>
-        <w:pStyle w:val="ListParagraph"/>
+        <w:spacing w:before="0" w:beforeAutospacing="0" w:after="0" w:afterAutospacing="0" w:line="360" w:lineRule="atLeast"/>
+        <w:ind w:left="360"/>
+        <w:rPr>
+          <w:rFonts w:ascii="Calibri" w:hAnsi="Calibri" w:cs="Calibri"/>
+          <w:color w:val="000000"/>
+          <w:sz w:val="18"/>
+          <w:szCs w:val="18"/>
+        </w:rPr>
+      </w:pPr>
+      <w:r>
+        <w:rPr>
+          <w:rFonts w:ascii="Calibri" w:hAnsi="Calibri" w:cs="Calibri"/>
+          <w:color w:val="000000"/>
+          <w:sz w:val="18"/>
+          <w:szCs w:val="18"/>
+        </w:rPr>
+        <w:t>Mattha Busby (2019). </w:t>
+      </w:r>
+      <w:r>
+        <w:rPr>
+          <w:rFonts w:ascii="Calibri" w:hAnsi="Calibri" w:cs="Calibri"/>
+          <w:i/>
+          <w:iCs/>
+          <w:color w:val="000000"/>
+          <w:sz w:val="18"/>
+          <w:szCs w:val="18"/>
+        </w:rPr>
+        <w:t>Loot boxes increasingly common in video games despite addiction concerns</w:t>
+      </w:r>
+      <w:r>
+        <w:rPr>
+          <w:rFonts w:ascii="Calibri" w:hAnsi="Calibri" w:cs="Calibri"/>
+          <w:color w:val="000000"/>
+          <w:sz w:val="18"/>
+          <w:szCs w:val="18"/>
+        </w:rPr>
+        <w:t>. [online] the Guardian. Available at: https://www.theguardian.com/games/2019/nov/22/loot-boxes-increasingly-common-in-video-games-despite-addiction-concerns [Accessed 28 Nov. 2019].</w:t>
+      </w:r>
+    </w:p>
+    <w:p>
+      <w:pPr>
+        <w:pStyle w:val="NormalWeb"/>
         <w:numPr>
           <w:ilvl w:val="0"/>
-          <w:numId w:val="17"/>
+          <w:numId w:val="18"/>
         </w:numPr>
-      </w:pPr>
-      <w:r>
-        <w:t>Reith G, Dobbie F. Gambling careers: A longitudinal, qualitative study of gambling behaviour. Addiction, Research and Theory 2013; 21(5): 376-390.</w:t>
-      </w:r>
-    </w:p>
-    <w:p>
-      <w:pPr>
-        <w:pStyle w:val="Heading1"/>
+        <w:spacing w:before="0" w:beforeAutospacing="0" w:after="0" w:afterAutospacing="0" w:line="360" w:lineRule="atLeast"/>
+        <w:ind w:left="360"/>
+        <w:rPr>
+          <w:rFonts w:ascii="Calibri" w:hAnsi="Calibri" w:cs="Calibri"/>
+          <w:color w:val="000000"/>
+          <w:sz w:val="18"/>
+          <w:szCs w:val="18"/>
+        </w:rPr>
+      </w:pPr>
+      <w:r>
+        <w:rPr>
+          <w:rFonts w:ascii="Calibri" w:hAnsi="Calibri" w:cs="Calibri"/>
+          <w:color w:val="000000"/>
+          <w:sz w:val="18"/>
+          <w:szCs w:val="18"/>
+        </w:rPr>
+        <w:t>Cowlishaw, S. and Kessler, D. (2015). Problem Gambling in the UK: Implications for Health, Psychosocial Adjustment and Health Care Utilization. </w:t>
+      </w:r>
+      <w:r>
+        <w:rPr>
+          <w:rFonts w:ascii="Calibri" w:hAnsi="Calibri" w:cs="Calibri"/>
+          <w:i/>
+          <w:iCs/>
+          <w:color w:val="000000"/>
+          <w:sz w:val="18"/>
+          <w:szCs w:val="18"/>
+        </w:rPr>
+        <w:t>European Addiction Research</w:t>
+      </w:r>
+      <w:r>
+        <w:rPr>
+          <w:rFonts w:ascii="Calibri" w:hAnsi="Calibri" w:cs="Calibri"/>
+          <w:color w:val="000000"/>
+          <w:sz w:val="18"/>
+          <w:szCs w:val="18"/>
+        </w:rPr>
+        <w:t>, 22(2), pp.90–98.</w:t>
+      </w:r>
+    </w:p>
+    <w:p>
+      <w:pPr>
+        <w:pStyle w:val="NormalWeb"/>
+        <w:numPr>
+          <w:ilvl w:val="0"/>
+          <w:numId w:val="18"/>
+        </w:numPr>
+        <w:spacing w:before="0" w:beforeAutospacing="0" w:after="0" w:afterAutospacing="0" w:line="360" w:lineRule="atLeast"/>
+        <w:ind w:left="360"/>
+        <w:rPr>
+          <w:rFonts w:ascii="Calibri" w:hAnsi="Calibri" w:cs="Calibri"/>
+          <w:color w:val="000000"/>
+          <w:sz w:val="18"/>
+          <w:szCs w:val="18"/>
+        </w:rPr>
+      </w:pPr>
+      <w:r>
+        <w:rPr>
+          <w:rFonts w:ascii="Calibri" w:hAnsi="Calibri" w:cs="Calibri"/>
+          <w:color w:val="000000"/>
+          <w:sz w:val="18"/>
+          <w:szCs w:val="18"/>
+        </w:rPr>
+        <w:t>Leeman, R.F. and Potenza, M.N. (2012). Similarities and differences between pathological gambling and substance use disorders: a focus on impulsivity and compulsivity. </w:t>
+      </w:r>
+      <w:r>
+        <w:rPr>
+          <w:rFonts w:ascii="Calibri" w:hAnsi="Calibri" w:cs="Calibri"/>
+          <w:i/>
+          <w:iCs/>
+          <w:color w:val="000000"/>
+          <w:sz w:val="18"/>
+          <w:szCs w:val="18"/>
+        </w:rPr>
+        <w:t>Psychopharmacology</w:t>
+      </w:r>
+      <w:r>
+        <w:rPr>
+          <w:rFonts w:ascii="Calibri" w:hAnsi="Calibri" w:cs="Calibri"/>
+          <w:color w:val="000000"/>
+          <w:sz w:val="18"/>
+          <w:szCs w:val="18"/>
+        </w:rPr>
+        <w:t>, [online] 219(2), pp.469–90. Available at: https://www.ncbi.nlm.nih.gov/pubmed/22057662 [Accessed 28 Nov. 2019].</w:t>
+      </w:r>
+    </w:p>
+    <w:p>
+      <w:pPr>
+        <w:pStyle w:val="NormalWeb"/>
+        <w:numPr>
+          <w:ilvl w:val="0"/>
+          <w:numId w:val="18"/>
+        </w:numPr>
+        <w:spacing w:before="0" w:beforeAutospacing="0" w:after="0" w:afterAutospacing="0" w:line="360" w:lineRule="atLeast"/>
+        <w:ind w:left="360"/>
+        <w:rPr>
+          <w:rFonts w:ascii="Calibri" w:hAnsi="Calibri" w:cs="Calibri"/>
+          <w:color w:val="000000"/>
+          <w:sz w:val="18"/>
+          <w:szCs w:val="18"/>
+        </w:rPr>
+      </w:pPr>
+      <w:r>
+        <w:rPr>
+          <w:rFonts w:ascii="Calibri" w:hAnsi="Calibri" w:cs="Calibri"/>
+          <w:color w:val="000000"/>
+          <w:sz w:val="18"/>
+          <w:szCs w:val="18"/>
+        </w:rPr>
+        <w:t>Worhunsky, P.D., Potenza, M.N. and Rogers, R.D. (2017). Alterations in functional brain networks associated with loss-chasing in gambling disorder and cocaine-use disorder. </w:t>
+      </w:r>
+      <w:r>
+        <w:rPr>
+          <w:rFonts w:ascii="Calibri" w:hAnsi="Calibri" w:cs="Calibri"/>
+          <w:i/>
+          <w:iCs/>
+          <w:color w:val="000000"/>
+          <w:sz w:val="18"/>
+          <w:szCs w:val="18"/>
+        </w:rPr>
+        <w:t>Drug and alcohol dependence</w:t>
+      </w:r>
+      <w:r>
+        <w:rPr>
+          <w:rFonts w:ascii="Calibri" w:hAnsi="Calibri" w:cs="Calibri"/>
+          <w:color w:val="000000"/>
+          <w:sz w:val="18"/>
+          <w:szCs w:val="18"/>
+        </w:rPr>
+        <w:t>, [online] 178, pp.363–371. Available at: https://www.ncbi.nlm.nih.gov/pubmed/28697386 [Accessed 28 Nov. 2019].</w:t>
+      </w:r>
+    </w:p>
+    <w:p>
+      <w:pPr>
+        <w:pStyle w:val="NormalWeb"/>
+        <w:numPr>
+          <w:ilvl w:val="0"/>
+          <w:numId w:val="18"/>
+        </w:numPr>
+        <w:spacing w:before="0" w:beforeAutospacing="0" w:after="0" w:afterAutospacing="0" w:line="360" w:lineRule="atLeast"/>
+        <w:ind w:left="360"/>
+        <w:rPr>
+          <w:rFonts w:ascii="Calibri" w:hAnsi="Calibri" w:cs="Calibri"/>
+          <w:color w:val="000000"/>
+          <w:sz w:val="18"/>
+          <w:szCs w:val="18"/>
+        </w:rPr>
+      </w:pPr>
+      <w:r>
+        <w:rPr>
+          <w:rFonts w:ascii="Calibri" w:hAnsi="Calibri" w:cs="Calibri"/>
+          <w:color w:val="000000"/>
+          <w:sz w:val="18"/>
+          <w:szCs w:val="18"/>
+        </w:rPr>
+        <w:t>Lorains, F.K., Cowlishaw, S. and Thomas, S.A. (2011). Prevalence of comorbid disorders in problem and pathological gambling: systematic review and meta-analysis of population surveys. </w:t>
+      </w:r>
+      <w:r>
+        <w:rPr>
+          <w:rFonts w:ascii="Calibri" w:hAnsi="Calibri" w:cs="Calibri"/>
+          <w:i/>
+          <w:iCs/>
+          <w:color w:val="000000"/>
+          <w:sz w:val="18"/>
+          <w:szCs w:val="18"/>
+        </w:rPr>
+        <w:t>Addiction</w:t>
+      </w:r>
+      <w:r>
+        <w:rPr>
+          <w:rFonts w:ascii="Calibri" w:hAnsi="Calibri" w:cs="Calibri"/>
+          <w:color w:val="000000"/>
+          <w:sz w:val="18"/>
+          <w:szCs w:val="18"/>
+        </w:rPr>
+        <w:t>, 106(3), pp.490–498.</w:t>
+      </w:r>
+    </w:p>
+    <w:p>
+      <w:pPr>
+        <w:pStyle w:val="NormalWeb"/>
+        <w:numPr>
+          <w:ilvl w:val="0"/>
+          <w:numId w:val="18"/>
+        </w:numPr>
+        <w:spacing w:before="0" w:beforeAutospacing="0" w:after="0" w:afterAutospacing="0" w:line="360" w:lineRule="atLeast"/>
+        <w:ind w:left="360"/>
+        <w:rPr>
+          <w:rFonts w:ascii="Calibri" w:hAnsi="Calibri" w:cs="Calibri"/>
+          <w:color w:val="000000"/>
+          <w:sz w:val="18"/>
+          <w:szCs w:val="18"/>
+        </w:rPr>
       </w:pPr>
       <w:bookmarkStart w:id="19" w:name="_Toc526780359"/>
       <w:bookmarkStart w:id="20" w:name="_Toc23940238"/>
       <w:r>
-        <w:t>Bibliography</w:t>
-      </w:r>
-      <w:bookmarkEnd w:id="19"/>
-      <w:bookmarkEnd w:id="20"/>
-    </w:p>
-    <w:p>
-      <w:r>
-        <w:t>Orford J. An unsafe bet? The dangerous rise of gambling and the debate we should be having. John Wiley &amp; Sons; 2010.</w:t>
-      </w:r>
-    </w:p>
-    <w:p>
-      <w:r>
-        <w:t>Derevensky J, Sklar A, Gupta R, et al. An empirical study examining the impact of gambling advertisements on adolescent gambling attitudes and behaviors. International Journal of Mental Health and Addiction 2010; 8(1): 21-34.</w:t>
-      </w:r>
-    </w:p>
-    <w:p>
-      <w:r>
-        <w:t>Oberdörfer, S. (2019). The Effects of Immersion on Harm-inducing Factors in Virtual Slot Machines - IEEE Conference Publication. [online] Ieeexplore.ieee.org. Available at: https://ieeexplore.ieee.org/document/8798021 [Accessed 18 Oct. 2019].</w:t>
-      </w:r>
-    </w:p>
-    <w:p>
-      <w:r>
-        <w:t>Rogers R, Wardle H, Sharp CA, et al. Framing a public health approach to gambling harms in Wales: Challenges and opportunities. Bangor: Bangor University; 2019.</w:t>
-      </w:r>
-    </w:p>
-    <w:p>
-      <w:r>
-        <w:t>Wardle H, Reith G, Best D, et al. Measuring gamblingrelated harms: a framework for action. Birmingham: Responsible Gambling Strategy Board; 2018.</w:t>
-      </w:r>
-    </w:p>
-    <w:p>
-      <w:r>
-        <w:rPr>
-          <w:rFonts w:ascii="ff4" w:hAnsi="ff4"/>
+        <w:rPr>
+          <w:rFonts w:ascii="Calibri" w:hAnsi="Calibri" w:cs="Calibri"/>
           <w:color w:val="000000"/>
-          <w:spacing w:val="-2"/>
-          <w:shd w:val="clear" w:color="auto" w:fill="FFFFFF"/>
-        </w:rPr>
-        <w:t>Yin-Poole W, “The Netherlands declares some loot boxes are gambling,” Eurogamer, 19-Apr-2018</w:t>
-      </w:r>
-    </w:p>
-    <w:p>
-      <w:r>
-        <w:t xml:space="preserve">Belgium Gaming Commission (2018) Research Report on Loot Boxes. Available at: </w:t>
-      </w:r>
-      <w:hyperlink r:id="rId14" w:history="1">
+          <w:sz w:val="18"/>
+          <w:szCs w:val="18"/>
+        </w:rPr>
+        <w:t>Reith, G. and Dobbie, F. (2012). Gambling careers: A longitudinal, qualitative study of gambling behaviour. </w:t>
+      </w:r>
+      <w:r>
+        <w:rPr>
+          <w:rFonts w:ascii="Calibri" w:hAnsi="Calibri" w:cs="Calibri"/>
+          <w:i/>
+          <w:iCs/>
+          <w:color w:val="000000"/>
+          <w:sz w:val="18"/>
+          <w:szCs w:val="18"/>
+        </w:rPr>
+        <w:t>Addiction Research &amp; Theory</w:t>
+      </w:r>
+      <w:r>
+        <w:rPr>
+          <w:rFonts w:ascii="Calibri" w:hAnsi="Calibri" w:cs="Calibri"/>
+          <w:color w:val="000000"/>
+          <w:sz w:val="18"/>
+          <w:szCs w:val="18"/>
+        </w:rPr>
+        <w:t>, 21(5), pp.376–390.</w:t>
+      </w:r>
+    </w:p>
+    <w:p>
+      <w:pPr>
+        <w:pStyle w:val="NormalWeb"/>
+        <w:numPr>
+          <w:ilvl w:val="0"/>
+          <w:numId w:val="18"/>
+        </w:numPr>
+        <w:spacing w:before="0" w:beforeAutospacing="0" w:after="0" w:afterAutospacing="0" w:line="360" w:lineRule="atLeast"/>
+        <w:ind w:left="360"/>
+        <w:rPr>
+          <w:rFonts w:ascii="Calibri" w:hAnsi="Calibri" w:cs="Calibri"/>
+          <w:color w:val="000000"/>
+          <w:sz w:val="18"/>
+          <w:szCs w:val="18"/>
+        </w:rPr>
+      </w:pPr>
+      <w:r>
+        <w:rPr>
+          <w:rFonts w:ascii="Calibri" w:hAnsi="Calibri" w:cs="Calibri"/>
+          <w:color w:val="000000"/>
+          <w:sz w:val="18"/>
+          <w:szCs w:val="18"/>
+        </w:rPr>
+        <w:t>Tom’s Guide. (2008). </w:t>
+      </w:r>
+      <w:r>
+        <w:rPr>
+          <w:rFonts w:ascii="Calibri" w:hAnsi="Calibri" w:cs="Calibri"/>
+          <w:i/>
+          <w:iCs/>
+          <w:color w:val="000000"/>
+          <w:sz w:val="18"/>
+          <w:szCs w:val="18"/>
+        </w:rPr>
+        <w:t>Tom’s Guide</w:t>
+      </w:r>
+      <w:r>
+        <w:rPr>
+          <w:rFonts w:ascii="Calibri" w:hAnsi="Calibri" w:cs="Calibri"/>
+          <w:color w:val="000000"/>
+          <w:sz w:val="18"/>
+          <w:szCs w:val="18"/>
+        </w:rPr>
+        <w:t xml:space="preserve">. [online] Available at: </w:t>
+      </w:r>
+      <w:hyperlink r:id="rId15" w:history="1">
         <w:r>
           <w:rPr>
             <w:rStyle w:val="Hyperlink"/>
+            <w:rFonts w:ascii="Calibri" w:hAnsi="Calibri" w:cs="Calibri"/>
+            <w:sz w:val="18"/>
+            <w:szCs w:val="18"/>
           </w:rPr>
-          <w:t>https://www.gamingcommission.be/opencms/export/sites/default/jhksweb_nl/documents/onderzoeksrapp</w:t>
+          <w:t>https://www.tomsguide.com/us/what-are-loot-boxes-microtransactions,news-26161.html</w:t>
         </w:r>
       </w:hyperlink>
-    </w:p>
-    <w:p>
-      <w:r>
-        <w:t>Fiedler I (2016) Similarities and Differences between Business Models of Gaming and Gambling. Research note, University of Hamburg, Germany.</w:t>
-      </w:r>
-    </w:p>
-    <w:p>
-      <w:r>
-        <w:t xml:space="preserve">Griffiths MD (2018) Is the buying of loot boxes in video games a form of gambling or </w:t>
-      </w:r>
-      <w:r>
-        <w:t>gaming?</w:t>
-      </w:r>
-      <w:r>
-        <w:t xml:space="preserve"> </w:t>
-      </w:r>
-      <w:bookmarkStart w:id="21" w:name="_GoBack"/>
-      <w:bookmarkEnd w:id="21"/>
-      <w:r>
-        <w:t>Gaming Law Review 22(1): 52- 54</w:t>
-      </w:r>
-    </w:p>
-    <w:p>
-      <w:r>
-        <w:t>King DL and Delfabbro PH (2018) Predatory monetization schemes in video games (eg ‘loot boxes’) and internet gaming disorder. Addiction 113(11): 1967–1969.</w:t>
-      </w:r>
-    </w:p>
-    <w:p>
-      <w:r>
-        <w:t>Koeder MJ and Tanaka E (2017) Game of chance elements in freeto-play mobile games. A freemium business model monetization tool in need of selfregulation? In: 28th European Regional Conference of the International Telecommunications Society (ITS), Passau, Germany, 30 July–2 August 2017, "Competition and Regulation in the Information Age", Passau: International Telecommunications Society (ITS).</w:t>
-      </w:r>
-    </w:p>
-    <w:p>
-      <w:r>
-        <w:t>Macey J and Hamari J (2018) Investigating relationships between video gaming, spectating esports, and gambling. Computers in Human Behavior 80: 344–353.</w:t>
-      </w:r>
+      <w:r>
+        <w:rPr>
+          <w:rFonts w:ascii="Calibri" w:hAnsi="Calibri" w:cs="Calibri"/>
+          <w:color w:val="000000"/>
+          <w:sz w:val="18"/>
+          <w:szCs w:val="18"/>
+        </w:rPr>
+        <w:t>.</w:t>
+      </w:r>
+    </w:p>
+    <w:p>
+      <w:pPr>
+        <w:pStyle w:val="NormalWeb"/>
+        <w:numPr>
+          <w:ilvl w:val="0"/>
+          <w:numId w:val="18"/>
+        </w:numPr>
+        <w:spacing w:before="0" w:beforeAutospacing="0" w:after="0" w:afterAutospacing="0" w:line="360" w:lineRule="atLeast"/>
+        <w:ind w:left="360"/>
+        <w:rPr>
+          <w:rFonts w:ascii="Calibri" w:hAnsi="Calibri" w:cs="Calibri"/>
+          <w:color w:val="000000"/>
+          <w:sz w:val="18"/>
+          <w:szCs w:val="18"/>
+        </w:rPr>
+      </w:pPr>
+      <w:r>
+        <w:rPr>
+          <w:rFonts w:ascii="Calibri" w:hAnsi="Calibri" w:cs="Calibri"/>
+          <w:color w:val="000000"/>
+          <w:sz w:val="18"/>
+          <w:szCs w:val="18"/>
+        </w:rPr>
+        <w:t xml:space="preserve">The Practical Adoption of Agile Methodologies. (2015). [online] Available at: </w:t>
+      </w:r>
+      <w:hyperlink r:id="rId16" w:history="1">
+        <w:r>
+          <w:rPr>
+            <w:rStyle w:val="Hyperlink"/>
+            <w:rFonts w:ascii="Calibri" w:hAnsi="Calibri" w:cs="Calibri"/>
+            <w:sz w:val="18"/>
+            <w:szCs w:val="18"/>
+          </w:rPr>
+          <w:t>https://www.apm.org.uk/media/1185/practical-adoption-of-agile-methodologies.pdf</w:t>
+        </w:r>
+      </w:hyperlink>
+      <w:r>
+        <w:rPr>
+          <w:rFonts w:ascii="Calibri" w:hAnsi="Calibri" w:cs="Calibri"/>
+          <w:color w:val="000000"/>
+          <w:sz w:val="18"/>
+          <w:szCs w:val="18"/>
+        </w:rPr>
+        <w:t>.</w:t>
+      </w:r>
+    </w:p>
+    <w:p>
+      <w:pPr>
+        <w:pStyle w:val="NormalWeb"/>
+        <w:numPr>
+          <w:ilvl w:val="0"/>
+          <w:numId w:val="18"/>
+        </w:numPr>
+        <w:spacing w:before="0" w:beforeAutospacing="0" w:after="0" w:afterAutospacing="0" w:line="360" w:lineRule="atLeast"/>
+        <w:ind w:left="360"/>
+        <w:rPr>
+          <w:rFonts w:ascii="Calibri" w:hAnsi="Calibri" w:cs="Calibri"/>
+          <w:color w:val="000000"/>
+          <w:sz w:val="18"/>
+          <w:szCs w:val="18"/>
+        </w:rPr>
+      </w:pPr>
+      <w:r>
+        <w:rPr>
+          <w:rFonts w:ascii="Calibri" w:hAnsi="Calibri" w:cs="Calibri"/>
+          <w:color w:val="000000"/>
+          <w:sz w:val="18"/>
+          <w:szCs w:val="18"/>
+        </w:rPr>
+        <w:t>Neighbors, C., Lostutter, T.W., Larimer, M.E. and Takushi, R.Y. (2002). </w:t>
+      </w:r>
+      <w:r>
+        <w:rPr>
+          <w:rFonts w:ascii="Calibri" w:hAnsi="Calibri" w:cs="Calibri"/>
+          <w:i/>
+          <w:iCs/>
+          <w:color w:val="000000"/>
+          <w:sz w:val="18"/>
+          <w:szCs w:val="18"/>
+        </w:rPr>
+        <w:t>Journal of Gambling Studies</w:t>
+      </w:r>
+      <w:r>
+        <w:rPr>
+          <w:rFonts w:ascii="Calibri" w:hAnsi="Calibri" w:cs="Calibri"/>
+          <w:color w:val="000000"/>
+          <w:sz w:val="18"/>
+          <w:szCs w:val="18"/>
+        </w:rPr>
+        <w:t>, [online] 18(4), pp.339–360. Available at: https://www.ncbi.nlm.nih.gov/pmc/articles/PMC1797803/#APP3 [Accessed 28 Nov. 2019].</w:t>
+      </w:r>
+    </w:p>
+    <w:p>
+      <w:pPr>
+        <w:pStyle w:val="NormalWeb"/>
+        <w:spacing w:before="0" w:beforeAutospacing="0" w:after="0" w:afterAutospacing="0" w:line="360" w:lineRule="atLeast"/>
+        <w:ind w:left="720"/>
+        <w:rPr>
+          <w:rFonts w:ascii="Calibri" w:hAnsi="Calibri" w:cs="Calibri"/>
+          <w:color w:val="000000"/>
+          <w:sz w:val="27"/>
+          <w:szCs w:val="27"/>
+        </w:rPr>
+        <w:sectPr>
+          <w:type w:val="continuous"/>
+          <w:pgSz w:w="11906" w:h="16838"/>
+          <w:pgMar w:top="720" w:right="720" w:bottom="720" w:left="720" w:header="708" w:footer="708" w:gutter="0"/>
+          <w:cols w:num="2" w:space="0"/>
+          <w:docGrid w:linePitch="360"/>
+        </w:sectPr>
+      </w:pPr>
+    </w:p>
+    <w:p>
+      <w:pPr>
+        <w:pStyle w:val="NormalWeb"/>
+        <w:spacing w:before="0" w:beforeAutospacing="0" w:after="0" w:afterAutospacing="0" w:line="360" w:lineRule="atLeast"/>
+        <w:ind w:left="720"/>
+        <w:rPr>
+          <w:rFonts w:ascii="Calibri" w:hAnsi="Calibri" w:cs="Calibri"/>
+          <w:color w:val="000000"/>
+          <w:sz w:val="27"/>
+          <w:szCs w:val="27"/>
+        </w:rPr>
+      </w:pPr>
     </w:p>
     <w:p>
       <w:pPr>
         <w:pStyle w:val="Heading1"/>
       </w:pPr>
-      <w:bookmarkStart w:id="22" w:name="_Toc23940239"/>
+      <w:r>
+        <w:t>Bibliography</w:t>
+      </w:r>
+      <w:bookmarkEnd w:id="19"/>
+      <w:bookmarkEnd w:id="20"/>
+    </w:p>
+    <w:p>
+      <w:r>
+        <w:t>Orford J. An unsafe bet? The dangerous rise of gambling and the debate we should be having. John Wiley &amp; Sons; 2010.</w:t>
+      </w:r>
+    </w:p>
+    <w:p>
+      <w:r>
+        <w:t>Derevensky J, Sklar A, Gupta R, et al. An empirical study examining the impact of gambling advertisements on adolescent gambling attitudes and behaviors. International Journal of Mental Health and Addiction 2010; 8(1): 21-34.</w:t>
+      </w:r>
+    </w:p>
+    <w:p>
+      <w:r>
+        <w:t>Oberdörfer, S. (2019). The Effects of Immersion on Harm-inducing Factors in Virtual Slot Machines - IEEE Conference Publication. [online] Ieeexplore.ieee.org. Available at: https://ieeexplore.ieee.org/document/8798021 [Accessed 18 Oct. 2019].</w:t>
+      </w:r>
+    </w:p>
+    <w:p>
+      <w:r>
+        <w:t>Rogers R, Wardle H, Sharp CA, et al. Framing a public health approach to gambling harms in Wales: Challenges and opportunities. Bangor: Bangor University; 2019.</w:t>
+      </w:r>
+    </w:p>
+    <w:p/>
+    <w:p/>
+    <w:p/>
+    <w:p>
+      <w:pPr>
+        <w:pStyle w:val="Heading1"/>
+      </w:pPr>
+      <w:bookmarkStart w:id="21" w:name="_Toc23940239"/>
+      <w:bookmarkStart w:id="22" w:name="_GoBack"/>
+      <w:bookmarkEnd w:id="22"/>
       <w:r>
         <w:rPr>
           <w:noProof/>
         </w:rPr>
         <w:lastRenderedPageBreak/>
         <w:drawing>
-          <wp:anchor distT="0" distB="0" distL="114300" distR="114300" simplePos="0" relativeHeight="251660288" behindDoc="0" locked="0" layoutInCell="1" allowOverlap="1" wp14:anchorId="682027DD" wp14:editId="17D30F18">
+          <wp:anchor distT="0" distB="0" distL="114300" distR="114300" simplePos="0" relativeHeight="251669504" behindDoc="0" locked="0" layoutInCell="1" allowOverlap="1" wp14:anchorId="16C2DD08" wp14:editId="4060834B">
             <wp:simplePos x="0" y="0"/>
-            <wp:positionH relativeFrom="page">
-              <wp:align>left</wp:align>
+            <wp:positionH relativeFrom="column">
+              <wp:posOffset>-586740</wp:posOffset>
             </wp:positionH>
             <wp:positionV relativeFrom="paragraph">
-              <wp:posOffset>346710</wp:posOffset>
+              <wp:posOffset>365760</wp:posOffset>
             </wp:positionV>
-            <wp:extent cx="7612380" cy="4038600"/>
-            <wp:effectExtent l="0" t="0" r="7620" b="0"/>
+            <wp:extent cx="6949440" cy="4131310"/>
+            <wp:effectExtent l="0" t="0" r="3810" b="2540"/>
             <wp:wrapSquare wrapText="bothSides"/>
             <wp:docPr id="4" name="Picture 4"/>
             <wp:cNvGraphicFramePr>
@@ -3286,14 +4060,13 @@
                     </pic:cNvPicPr>
                   </pic:nvPicPr>
                   <pic:blipFill>
-                    <a:blip r:embed="rId15">
+                    <a:blip r:embed="rId17">
                       <a:extLst>
                         <a:ext uri="{28A0092B-C50C-407E-A947-70E740481C1C}">
                           <a14:useLocalDpi xmlns:a14="http://schemas.microsoft.com/office/drawing/2010/main" val="0"/>
                         </a:ext>
                       </a:extLst>
                     </a:blip>
-                    <a:srcRect/>
                     <a:stretch>
                       <a:fillRect/>
                     </a:stretch>
@@ -3301,7 +4074,7 @@
                   <pic:spPr bwMode="auto">
                     <a:xfrm>
                       <a:off x="0" y="0"/>
-                      <a:ext cx="7612380" cy="4038600"/>
+                      <a:ext cx="6949440" cy="4131310"/>
                     </a:xfrm>
                     <a:prstGeom prst="rect">
                       <a:avLst/>
@@ -3324,20 +4097,144 @@
         </w:drawing>
       </w:r>
       <w:r>
+        <w:rPr>
+          <w:noProof/>
+        </w:rPr>
+        <mc:AlternateContent>
+          <mc:Choice Requires="wps">
+            <w:drawing>
+              <wp:anchor distT="0" distB="0" distL="114300" distR="114300" simplePos="0" relativeHeight="251671552" behindDoc="0" locked="0" layoutInCell="1" allowOverlap="1" wp14:anchorId="10D21E56" wp14:editId="502B762B">
+                <wp:simplePos x="0" y="0"/>
+                <wp:positionH relativeFrom="column">
+                  <wp:posOffset>-510540</wp:posOffset>
+                </wp:positionH>
+                <wp:positionV relativeFrom="paragraph">
+                  <wp:posOffset>4568190</wp:posOffset>
+                </wp:positionV>
+                <wp:extent cx="6766560" cy="635"/>
+                <wp:effectExtent l="0" t="0" r="0" b="0"/>
+                <wp:wrapSquare wrapText="bothSides"/>
+                <wp:docPr id="8" name="Text Box 8"/>
+                <wp:cNvGraphicFramePr/>
+                <a:graphic xmlns:a="http://schemas.openxmlformats.org/drawingml/2006/main">
+                  <a:graphicData uri="http://schemas.microsoft.com/office/word/2010/wordprocessingShape">
+                    <wps:wsp>
+                      <wps:cNvSpPr txBox="1"/>
+                      <wps:spPr>
+                        <a:xfrm>
+                          <a:off x="0" y="0"/>
+                          <a:ext cx="6766560" cy="635"/>
+                        </a:xfrm>
+                        <a:prstGeom prst="rect">
+                          <a:avLst/>
+                        </a:prstGeom>
+                        <a:solidFill>
+                          <a:prstClr val="white"/>
+                        </a:solidFill>
+                        <a:ln>
+                          <a:noFill/>
+                        </a:ln>
+                      </wps:spPr>
+                      <wps:txbx>
+                        <w:txbxContent>
+                          <w:p>
+                            <w:pPr>
+                              <w:pStyle w:val="Caption"/>
+                              <w:rPr>
+                                <w:noProof/>
+                              </w:rPr>
+                            </w:pPr>
+                            <w:r>
+                              <w:t xml:space="preserve">Figure </w:t>
+                            </w:r>
+                            <w:r>
+                              <w:fldChar w:fldCharType="begin"/>
+                            </w:r>
+                            <w:r>
+                              <w:instrText xml:space="preserve"> SEQ Figure \* ARABIC </w:instrText>
+                            </w:r>
+                            <w:r>
+                              <w:fldChar w:fldCharType="separate"/>
+                            </w:r>
+                            <w:r>
+                              <w:rPr>
+                                <w:noProof/>
+                              </w:rPr>
+                              <w:t>3</w:t>
+                            </w:r>
+                            <w:r>
+                              <w:fldChar w:fldCharType="end"/>
+                            </w:r>
+                            <w:r>
+                              <w:t>: Project Plan</w:t>
+                            </w:r>
+                          </w:p>
+                        </w:txbxContent>
+                      </wps:txbx>
+                      <wps:bodyPr rot="0" spcFirstLastPara="0" vertOverflow="overflow" horzOverflow="overflow" vert="horz" wrap="square" lIns="0" tIns="0" rIns="0" bIns="0" numCol="1" spcCol="0" rtlCol="0" fromWordArt="0" anchor="t" anchorCtr="0" forceAA="0" compatLnSpc="1">
+                        <a:prstTxWarp prst="textNoShape">
+                          <a:avLst/>
+                        </a:prstTxWarp>
+                        <a:spAutoFit/>
+                      </wps:bodyPr>
+                    </wps:wsp>
+                  </a:graphicData>
+                </a:graphic>
+              </wp:anchor>
+            </w:drawing>
+          </mc:Choice>
+          <mc:Fallback>
+            <w:pict>
+              <v:shape w14:anchorId="10D21E56" id="Text Box 8" o:spid="_x0000_s1028" type="#_x0000_t202" style="position:absolute;left:0;text-align:left;margin-left:-40.2pt;margin-top:359.7pt;width:532.8pt;height:.05pt;z-index:251671552;visibility:visible;mso-wrap-style:square;mso-wrap-distance-left:9pt;mso-wrap-distance-top:0;mso-wrap-distance-right:9pt;mso-wrap-distance-bottom:0;mso-position-horizontal:absolute;mso-position-horizontal-relative:text;mso-position-vertical:absolute;mso-position-vertical-relative:text;v-text-anchor:top" o:gfxdata="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" stroked="f">
+                <v:textbox style="mso-fit-shape-to-text:t" inset="0,0,0,0">
+                  <w:txbxContent>
+                    <w:p>
+                      <w:pPr>
+                        <w:pStyle w:val="Caption"/>
+                        <w:rPr>
+                          <w:noProof/>
+                        </w:rPr>
+                      </w:pPr>
+                      <w:r>
+                        <w:t xml:space="preserve">Figure </w:t>
+                      </w:r>
+                      <w:r>
+                        <w:fldChar w:fldCharType="begin"/>
+                      </w:r>
+                      <w:r>
+                        <w:instrText xml:space="preserve"> SEQ Figure \* ARABIC </w:instrText>
+                      </w:r>
+                      <w:r>
+                        <w:fldChar w:fldCharType="separate"/>
+                      </w:r>
+                      <w:r>
+                        <w:rPr>
+                          <w:noProof/>
+                        </w:rPr>
+                        <w:t>3</w:t>
+                      </w:r>
+                      <w:r>
+                        <w:fldChar w:fldCharType="end"/>
+                      </w:r>
+                      <w:r>
+                        <w:t>: Project Plan</w:t>
+                      </w:r>
+                    </w:p>
+                  </w:txbxContent>
+                </v:textbox>
+                <w10:wrap type="square"/>
+              </v:shape>
+            </w:pict>
+          </mc:Fallback>
+        </mc:AlternateContent>
+      </w:r>
+      <w:r>
         <w:t>Project Plan</w:t>
       </w:r>
-      <w:bookmarkEnd w:id="22"/>
-    </w:p>
-    <w:p>
-      <w:pPr>
-        <w:rPr>
-          <w:i/>
-          <w:color w:val="FF0000"/>
-        </w:rPr>
-      </w:pPr>
+      <w:bookmarkEnd w:id="21"/>
     </w:p>
     <w:sectPr>
-      <w:footerReference w:type="default" r:id="rId16"/>
+      <w:type w:val="continuous"/>
       <w:pgSz w:w="11906" w:h="16838"/>
       <w:pgMar w:top="1440" w:right="1440" w:bottom="1440" w:left="1440" w:header="708" w:footer="708" w:gutter="0"/>
       <w:cols w:space="708"/>
@@ -3453,6 +4350,95 @@
 <file path=word/numbering.xml><?xml version="1.0" encoding="utf-8"?>
 <w:numbering xmlns:wpc="http://schemas.microsoft.com/office/word/2010/wordprocessingCanvas" xmlns:cx="http://schemas.microsoft.com/office/drawing/2014/chartex" xmlns:cx1="http://schemas.microsoft.com/office/drawing/2015/9/8/chartex" xmlns:cx2="http://schemas.microsoft.com/office/drawing/2015/10/21/chartex" xmlns:cx3="http://schemas.microsoft.com/office/drawing/2016/5/9/chartex" xmlns:cx4="http://schemas.microsoft.com/office/drawing/2016/5/10/chartex" xmlns:cx5="http://schemas.microsoft.com/office/drawing/2016/5/11/chartex" xmlns:cx6="http://schemas.microsoft.com/office/drawing/2016/5/12/chartex" xmlns:cx7="http://schemas.microsoft.com/office/drawing/2016/5/13/chartex" xmlns:cx8="http://schemas.microsoft.com/office/drawing/2016/5/14/chartex" xmlns:mc="http://schemas.openxmlformats.org/markup-compatibility/2006" xmlns:aink="http://schemas.microsoft.com/office/drawing/2016/ink" xmlns:am3d="http://schemas.microsoft.com/office/drawing/2017/model3d" xmlns:o="urn:schemas-microsoft-com:office:office" xmlns:r="http://schemas.openxmlformats.org/officeDocument/2006/relationships" xmlns:m="http://schemas.openxmlformats.org/officeDocument/2006/math" xmlns:v="urn:schemas-microsoft-com:vml" xmlns:wp14="http://schemas.microsoft.com/office/word/2010/wordprocessingDrawing" xmlns:wp="http://schemas.openxmlformats.org/drawingml/2006/wordprocessingDrawing" xmlns:w10="urn:schemas-microsoft-com:office:word" xmlns:w="http://schemas.openxmlformats.org/wordprocessingml/2006/main" xmlns:w14="http://schemas.microsoft.com/office/word/2010/wordml" xmlns:w15="http://schemas.microsoft.com/office/word/2012/wordml" xmlns:w16cid="http://schemas.microsoft.com/office/word/2016/wordml/cid" xmlns:w16se="http://schemas.microsoft.com/office/word/2015/wordml/symex" xmlns:wpg="http://schemas.microsoft.com/office/word/2010/wordprocessingGroup" xmlns:wpi="http://schemas.microsoft.com/office/word/2010/wordprocessingInk" xmlns:wne="http://schemas.microsoft.com/office/word/2006/wordml" xmlns:wps="http://schemas.microsoft.com/office/word/2010/wordprocessingShape" mc:Ignorable="w14 w15 w16se w16cid wp14">
   <w:abstractNum w:abstractNumId="0" w15:restartNumberingAfterBreak="0">
+    <w:nsid w:val="19E473C0"/>
+    <w:multiLevelType w:val="hybridMultilevel"/>
+    <w:tmpl w:val="D9E6D518"/>
+    <w:lvl w:ilvl="0" w:tplc="0809000F">
+      <w:start w:val="1"/>
+      <w:numFmt w:val="decimal"/>
+      <w:lvlText w:val="%1."/>
+      <w:lvlJc w:val="left"/>
+      <w:pPr>
+        <w:ind w:left="720" w:hanging="360"/>
+      </w:pPr>
+      <w:rPr>
+        <w:rFonts w:hint="default"/>
+      </w:rPr>
+    </w:lvl>
+    <w:lvl w:ilvl="1" w:tplc="08090019" w:tentative="1">
+      <w:start w:val="1"/>
+      <w:numFmt w:val="lowerLetter"/>
+      <w:lvlText w:val="%2."/>
+      <w:lvlJc w:val="left"/>
+      <w:pPr>
+        <w:ind w:left="1440" w:hanging="360"/>
+      </w:pPr>
+    </w:lvl>
+    <w:lvl w:ilvl="2" w:tplc="0809001B" w:tentative="1">
+      <w:start w:val="1"/>
+      <w:numFmt w:val="lowerRoman"/>
+      <w:lvlText w:val="%3."/>
+      <w:lvlJc w:val="right"/>
+      <w:pPr>
+        <w:ind w:left="2160" w:hanging="180"/>
+      </w:pPr>
+    </w:lvl>
+    <w:lvl w:ilvl="3" w:tplc="0809000F" w:tentative="1">
+      <w:start w:val="1"/>
+      <w:numFmt w:val="decimal"/>
+      <w:lvlText w:val="%4."/>
+      <w:lvlJc w:val="left"/>
+      <w:pPr>
+        <w:ind w:left="2880" w:hanging="360"/>
+      </w:pPr>
+    </w:lvl>
+    <w:lvl w:ilvl="4" w:tplc="08090019" w:tentative="1">
+      <w:start w:val="1"/>
+      <w:numFmt w:val="lowerLetter"/>
+      <w:lvlText w:val="%5."/>
+      <w:lvlJc w:val="left"/>
+      <w:pPr>
+        <w:ind w:left="3600" w:hanging="360"/>
+      </w:pPr>
+    </w:lvl>
+    <w:lvl w:ilvl="5" w:tplc="0809001B" w:tentative="1">
+      <w:start w:val="1"/>
+      <w:numFmt w:val="lowerRoman"/>
+      <w:lvlText w:val="%6."/>
+      <w:lvlJc w:val="right"/>
+      <w:pPr>
+        <w:ind w:left="4320" w:hanging="180"/>
+      </w:pPr>
+    </w:lvl>
+    <w:lvl w:ilvl="6" w:tplc="0809000F" w:tentative="1">
+      <w:start w:val="1"/>
+      <w:numFmt w:val="decimal"/>
+      <w:lvlText w:val="%7."/>
+      <w:lvlJc w:val="left"/>
+      <w:pPr>
+        <w:ind w:left="5040" w:hanging="360"/>
+      </w:pPr>
+    </w:lvl>
+    <w:lvl w:ilvl="7" w:tplc="08090019" w:tentative="1">
+      <w:start w:val="1"/>
+      <w:numFmt w:val="lowerLetter"/>
+      <w:lvlText w:val="%8."/>
+      <w:lvlJc w:val="left"/>
+      <w:pPr>
+        <w:ind w:left="5760" w:hanging="360"/>
+      </w:pPr>
+    </w:lvl>
+    <w:lvl w:ilvl="8" w:tplc="0809001B" w:tentative="1">
+      <w:start w:val="1"/>
+      <w:numFmt w:val="lowerRoman"/>
+      <w:lvlText w:val="%9."/>
+      <w:lvlJc w:val="right"/>
+      <w:pPr>
+        <w:ind w:left="6480" w:hanging="180"/>
+      </w:pPr>
+    </w:lvl>
+  </w:abstractNum>
+  <w:abstractNum w:abstractNumId="1" w15:restartNumberingAfterBreak="0">
     <w:nsid w:val="236B7630"/>
     <w:multiLevelType w:val="multilevel"/>
     <w:tmpl w:val="0809001F"/>
@@ -3538,7 +4524,7 @@
       </w:pPr>
     </w:lvl>
   </w:abstractNum>
-  <w:abstractNum w:abstractNumId="1" w15:restartNumberingAfterBreak="0">
+  <w:abstractNum w:abstractNumId="2" w15:restartNumberingAfterBreak="0">
     <w:nsid w:val="2BA04B48"/>
     <w:multiLevelType w:val="multilevel"/>
     <w:tmpl w:val="39F852A2"/>
@@ -3624,7 +4610,7 @@
       </w:pPr>
     </w:lvl>
   </w:abstractNum>
-  <w:abstractNum w:abstractNumId="2" w15:restartNumberingAfterBreak="0">
+  <w:abstractNum w:abstractNumId="3" w15:restartNumberingAfterBreak="0">
     <w:nsid w:val="3D214F84"/>
     <w:multiLevelType w:val="hybridMultilevel"/>
     <w:tmpl w:val="C96E25B4"/>
@@ -3736,7 +4722,7 @@
       </w:rPr>
     </w:lvl>
   </w:abstractNum>
-  <w:abstractNum w:abstractNumId="3" w15:restartNumberingAfterBreak="0">
+  <w:abstractNum w:abstractNumId="4" w15:restartNumberingAfterBreak="0">
     <w:nsid w:val="443313FB"/>
     <w:multiLevelType w:val="hybridMultilevel"/>
     <w:tmpl w:val="38987614"/>
@@ -3823,7 +4809,7 @@
       </w:pPr>
     </w:lvl>
   </w:abstractNum>
-  <w:abstractNum w:abstractNumId="4" w15:restartNumberingAfterBreak="0">
+  <w:abstractNum w:abstractNumId="5" w15:restartNumberingAfterBreak="0">
     <w:nsid w:val="48A062B5"/>
     <w:multiLevelType w:val="hybridMultilevel"/>
     <w:tmpl w:val="4850894A"/>
@@ -3912,7 +4898,7 @@
       </w:pPr>
     </w:lvl>
   </w:abstractNum>
-  <w:abstractNum w:abstractNumId="5" w15:restartNumberingAfterBreak="0">
+  <w:abstractNum w:abstractNumId="6" w15:restartNumberingAfterBreak="0">
     <w:nsid w:val="4CF34426"/>
     <w:multiLevelType w:val="hybridMultilevel"/>
     <w:tmpl w:val="365489D4"/>
@@ -4025,7 +5011,7 @@
       </w:rPr>
     </w:lvl>
   </w:abstractNum>
-  <w:abstractNum w:abstractNumId="6" w15:restartNumberingAfterBreak="0">
+  <w:abstractNum w:abstractNumId="7" w15:restartNumberingAfterBreak="0">
     <w:nsid w:val="4F88645C"/>
     <w:multiLevelType w:val="multilevel"/>
     <w:tmpl w:val="08090025"/>
@@ -4147,7 +5133,7 @@
       </w:rPr>
     </w:lvl>
   </w:abstractNum>
-  <w:abstractNum w:abstractNumId="7" w15:restartNumberingAfterBreak="0">
+  <w:abstractNum w:abstractNumId="8" w15:restartNumberingAfterBreak="0">
     <w:nsid w:val="658F64A4"/>
     <w:multiLevelType w:val="multilevel"/>
     <w:tmpl w:val="54C0CA1C"/>
@@ -4260,7 +5246,7 @@
       </w:rPr>
     </w:lvl>
   </w:abstractNum>
-  <w:abstractNum w:abstractNumId="8" w15:restartNumberingAfterBreak="0">
+  <w:abstractNum w:abstractNumId="9" w15:restartNumberingAfterBreak="0">
     <w:nsid w:val="70F95134"/>
     <w:multiLevelType w:val="hybridMultilevel"/>
     <w:tmpl w:val="1C1E3152"/>
@@ -4373,7 +5359,7 @@
       </w:rPr>
     </w:lvl>
   </w:abstractNum>
-  <w:abstractNum w:abstractNumId="9" w15:restartNumberingAfterBreak="0">
+  <w:abstractNum w:abstractNumId="10" w15:restartNumberingAfterBreak="0">
     <w:nsid w:val="7266162E"/>
     <w:multiLevelType w:val="hybridMultilevel"/>
     <w:tmpl w:val="546AF4B8"/>
@@ -4486,7 +5472,7 @@
       </w:rPr>
     </w:lvl>
   </w:abstractNum>
-  <w:abstractNum w:abstractNumId="10" w15:restartNumberingAfterBreak="0">
+  <w:abstractNum w:abstractNumId="11" w15:restartNumberingAfterBreak="0">
     <w:nsid w:val="7953353D"/>
     <w:multiLevelType w:val="hybridMultilevel"/>
     <w:tmpl w:val="46408486"/>
@@ -4599,7 +5585,7 @@
       </w:rPr>
     </w:lvl>
   </w:abstractNum>
-  <w:abstractNum w:abstractNumId="11" w15:restartNumberingAfterBreak="0">
+  <w:abstractNum w:abstractNumId="12" w15:restartNumberingAfterBreak="0">
     <w:nsid w:val="7F192BCE"/>
     <w:multiLevelType w:val="hybridMultilevel"/>
     <w:tmpl w:val="7E6EAD80"/>
@@ -4713,16 +5699,16 @@
     </w:lvl>
   </w:abstractNum>
   <w:num w:numId="1">
+    <w:abstractNumId w:val="8"/>
+  </w:num>
+  <w:num w:numId="2">
+    <w:abstractNumId w:val="1"/>
+  </w:num>
+  <w:num w:numId="3">
     <w:abstractNumId w:val="7"/>
   </w:num>
-  <w:num w:numId="2">
-    <w:abstractNumId w:val="0"/>
-  </w:num>
-  <w:num w:numId="3">
-    <w:abstractNumId w:val="6"/>
-  </w:num>
   <w:num w:numId="4">
-    <w:abstractNumId w:val="6"/>
+    <w:abstractNumId w:val="7"/>
     <w:lvlOverride w:ilvl="0">
       <w:startOverride w:val="1"/>
     </w:lvlOverride>
@@ -4752,19 +5738,19 @@
     </w:lvlOverride>
   </w:num>
   <w:num w:numId="5">
-    <w:abstractNumId w:val="11"/>
+    <w:abstractNumId w:val="12"/>
   </w:num>
   <w:num w:numId="6">
+    <w:abstractNumId w:val="10"/>
+  </w:num>
+  <w:num w:numId="7">
     <w:abstractNumId w:val="9"/>
   </w:num>
-  <w:num w:numId="7">
-    <w:abstractNumId w:val="8"/>
-  </w:num>
   <w:num w:numId="8">
-    <w:abstractNumId w:val="2"/>
+    <w:abstractNumId w:val="3"/>
   </w:num>
   <w:num w:numId="9">
-    <w:abstractNumId w:val="6"/>
+    <w:abstractNumId w:val="7"/>
     <w:lvlOverride w:ilvl="0">
       <w:startOverride w:val="1"/>
     </w:lvlOverride>
@@ -4794,16 +5780,16 @@
     </w:lvlOverride>
   </w:num>
   <w:num w:numId="10">
-    <w:abstractNumId w:val="5"/>
+    <w:abstractNumId w:val="6"/>
   </w:num>
   <w:num w:numId="11">
-    <w:abstractNumId w:val="6"/>
+    <w:abstractNumId w:val="7"/>
     <w:lvlOverride w:ilvl="0">
       <w:startOverride w:val="7"/>
     </w:lvlOverride>
   </w:num>
   <w:num w:numId="12">
-    <w:abstractNumId w:val="6"/>
+    <w:abstractNumId w:val="7"/>
     <w:lvlOverride w:ilvl="0">
       <w:startOverride w:val="7"/>
     </w:lvlOverride>
@@ -4833,7 +5819,7 @@
     </w:lvlOverride>
   </w:num>
   <w:num w:numId="13">
-    <w:abstractNumId w:val="6"/>
+    <w:abstractNumId w:val="7"/>
     <w:lvlOverride w:ilvl="0">
       <w:startOverride w:val="1"/>
     </w:lvlOverride>
@@ -4863,16 +5849,19 @@
     </w:lvlOverride>
   </w:num>
   <w:num w:numId="14">
-    <w:abstractNumId w:val="1"/>
+    <w:abstractNumId w:val="2"/>
   </w:num>
   <w:num w:numId="15">
-    <w:abstractNumId w:val="3"/>
+    <w:abstractNumId w:val="4"/>
   </w:num>
   <w:num w:numId="16">
-    <w:abstractNumId w:val="10"/>
+    <w:abstractNumId w:val="11"/>
   </w:num>
   <w:num w:numId="17">
-    <w:abstractNumId w:val="4"/>
+    <w:abstractNumId w:val="5"/>
+  </w:num>
+  <w:num w:numId="18">
+    <w:abstractNumId w:val="0"/>
   </w:num>
 </w:numbering>
 </file>
@@ -5924,6 +6913,23 @@
       <w:shd w:val="clear" w:color="auto" w:fill="E1DFDD"/>
     </w:rPr>
   </w:style>
+  <w:style w:type="paragraph" w:styleId="NormalWeb">
+    <w:name w:val="Normal (Web)"/>
+    <w:basedOn w:val="Normal"/>
+    <w:uiPriority w:val="99"/>
+    <w:semiHidden/>
+    <w:unhideWhenUsed/>
+    <w:rsid w:val="009D2011"/>
+    <w:pPr>
+      <w:spacing w:before="100" w:beforeAutospacing="1" w:after="100" w:afterAutospacing="1" w:line="240" w:lineRule="auto"/>
+    </w:pPr>
+    <w:rPr>
+      <w:rFonts w:ascii="Times New Roman" w:eastAsia="Times New Roman" w:hAnsi="Times New Roman" w:cs="Times New Roman"/>
+      <w:sz w:val="24"/>
+      <w:szCs w:val="24"/>
+      <w:lang w:eastAsia="en-GB"/>
+    </w:rPr>
+  </w:style>
 </w:styles>
 </file>
 
@@ -6223,12 +7229,9 @@
 </file>
 
 <file path=customXml/item1.xml><?xml version="1.0" encoding="utf-8"?>
-<?mso-contentType ?>
-<FormTemplates xmlns="http://schemas.microsoft.com/sharepoint/v3/contenttype/forms">
-  <Display>DocumentLibraryForm</Display>
-  <Edit>DocumentLibraryForm</Edit>
-  <New>DocumentLibraryForm</New>
-</FormTemplates>
+<p:properties xmlns:p="http://schemas.microsoft.com/office/2006/metadata/properties" xmlns:xsi="http://www.w3.org/2001/XMLSchema-instance" xmlns:pc="http://schemas.microsoft.com/office/infopath/2007/PartnerControls">
+  <documentManagement/>
+</p:properties>
 </file>
 
 <file path=customXml/item2.xml><?xml version="1.0" encoding="utf-8"?>
@@ -6441,9 +7444,12 @@
 </file>
 
 <file path=customXml/item3.xml><?xml version="1.0" encoding="utf-8"?>
-<p:properties xmlns:p="http://schemas.microsoft.com/office/2006/metadata/properties" xmlns:xsi="http://www.w3.org/2001/XMLSchema-instance" xmlns:pc="http://schemas.microsoft.com/office/infopath/2007/PartnerControls">
-  <documentManagement/>
-</p:properties>
+<?mso-contentType ?>
+<FormTemplates xmlns="http://schemas.microsoft.com/sharepoint/v3/contenttype/forms">
+  <Display>DocumentLibraryForm</Display>
+  <Edit>DocumentLibraryForm</Edit>
+  <New>DocumentLibraryForm</New>
+</FormTemplates>
 </file>
 
 <file path=customXml/item4.xml><?xml version="1.0" encoding="utf-8"?>
@@ -6451,9 +7457,10 @@
 </file>
 
 <file path=customXml/itemProps1.xml><?xml version="1.0" encoding="utf-8"?>
-<ds:datastoreItem xmlns:ds="http://schemas.openxmlformats.org/officeDocument/2006/customXml" ds:itemID="{A16F2907-E190-4AC9-B151-0B307E673C2B}">
+<ds:datastoreItem xmlns:ds="http://schemas.openxmlformats.org/officeDocument/2006/customXml" ds:itemID="{00EDE236-F453-45C5-BF59-2C5B33CB3A37}">
   <ds:schemaRefs>
-    <ds:schemaRef ds:uri="http://schemas.microsoft.com/sharepoint/v3/contenttype/forms"/>
+    <ds:schemaRef ds:uri="http://schemas.microsoft.com/office/2006/metadata/properties"/>
+    <ds:schemaRef ds:uri="http://schemas.microsoft.com/office/infopath/2007/PartnerControls"/>
   </ds:schemaRefs>
 </ds:datastoreItem>
 </file>
@@ -6478,16 +7485,15 @@
 </file>
 
 <file path=customXml/itemProps3.xml><?xml version="1.0" encoding="utf-8"?>
-<ds:datastoreItem xmlns:ds="http://schemas.openxmlformats.org/officeDocument/2006/customXml" ds:itemID="{00EDE236-F453-45C5-BF59-2C5B33CB3A37}">
+<ds:datastoreItem xmlns:ds="http://schemas.openxmlformats.org/officeDocument/2006/customXml" ds:itemID="{A16F2907-E190-4AC9-B151-0B307E673C2B}">
   <ds:schemaRefs>
-    <ds:schemaRef ds:uri="http://schemas.microsoft.com/office/2006/metadata/properties"/>
-    <ds:schemaRef ds:uri="http://schemas.microsoft.com/office/infopath/2007/PartnerControls"/>
+    <ds:schemaRef ds:uri="http://schemas.microsoft.com/sharepoint/v3/contenttype/forms"/>
   </ds:schemaRefs>
 </ds:datastoreItem>
 </file>
 
 <file path=customXml/itemProps4.xml><?xml version="1.0" encoding="utf-8"?>
-<ds:datastoreItem xmlns:ds="http://schemas.openxmlformats.org/officeDocument/2006/customXml" ds:itemID="{80F01A4E-AF22-4C1D-9205-B5843FBA46F4}">
+<ds:datastoreItem xmlns:ds="http://schemas.openxmlformats.org/officeDocument/2006/customXml" ds:itemID="{AF73A272-3F01-4D6A-AF9C-D705C57F3E7C}">
   <ds:schemaRefs>
     <ds:schemaRef ds:uri="http://schemas.openxmlformats.org/officeDocument/2006/bibliography"/>
   </ds:schemaRefs>

</xml_diff>

<commit_message>
Updated for upstairs PC
</commit_message>
<xml_diff>
--- a/Project Planning report.docx
+++ b/Project Planning report.docx
@@ -2492,24 +2492,14 @@
                             <w:r>
                               <w:t xml:space="preserve">Figure </w:t>
                             </w:r>
-                            <w:r>
-                              <w:fldChar w:fldCharType="begin"/>
-                            </w:r>
-                            <w:r>
-                              <w:instrText xml:space="preserve"> SEQ Figure \* ARABIC </w:instrText>
-                            </w:r>
-                            <w:r>
-                              <w:fldChar w:fldCharType="separate"/>
-                            </w:r>
-                            <w:r>
-                              <w:rPr>
-                                <w:noProof/>
-                              </w:rPr>
-                              <w:t>1</w:t>
-                            </w:r>
-                            <w:r>
-                              <w:fldChar w:fldCharType="end"/>
-                            </w:r>
+                            <w:fldSimple w:instr=" SEQ Figure \* ARABIC ">
+                              <w:r>
+                                <w:rPr>
+                                  <w:noProof/>
+                                </w:rPr>
+                                <w:t>1</w:t>
+                              </w:r>
+                            </w:fldSimple>
                             <w:r>
                               <w:t xml:space="preserve">: </w:t>
                             </w:r>
@@ -2550,24 +2540,14 @@
                       <w:r>
                         <w:t xml:space="preserve">Figure </w:t>
                       </w:r>
-                      <w:r>
-                        <w:fldChar w:fldCharType="begin"/>
-                      </w:r>
-                      <w:r>
-                        <w:instrText xml:space="preserve"> SEQ Figure \* ARABIC </w:instrText>
-                      </w:r>
-                      <w:r>
-                        <w:fldChar w:fldCharType="separate"/>
-                      </w:r>
-                      <w:r>
-                        <w:rPr>
-                          <w:noProof/>
-                        </w:rPr>
-                        <w:t>1</w:t>
-                      </w:r>
-                      <w:r>
-                        <w:fldChar w:fldCharType="end"/>
-                      </w:r>
+                      <w:fldSimple w:instr=" SEQ Figure \* ARABIC ">
+                        <w:r>
+                          <w:rPr>
+                            <w:noProof/>
+                          </w:rPr>
+                          <w:t>1</w:t>
+                        </w:r>
+                      </w:fldSimple>
                       <w:r>
                         <w:t xml:space="preserve">: </w:t>
                       </w:r>
@@ -2708,12 +2688,38 @@
         <w:rPr>
           <w:noProof/>
         </w:rPr>
-        <w:t xml:space="preserve"> These items are each given a ‘rareness value’, the idea being the rarer and item is the lower chance the user has to get that item out of a loot box. This re-inforces the user to keep purchasing loot boxes to earn these </w:t>
+        <w:t xml:space="preserve"> These items are each given a ‘rareness value’, the idea being</w:t>
       </w:r>
       <w:r>
         <w:rPr>
           <w:noProof/>
         </w:rPr>
+        <w:t>,</w:t>
+      </w:r>
+      <w:r>
+        <w:rPr>
+          <w:noProof/>
+        </w:rPr>
+        <w:t xml:space="preserve"> the rarer an item is</w:t>
+      </w:r>
+      <w:r>
+        <w:rPr>
+          <w:noProof/>
+        </w:rPr>
+        <w:t>,</w:t>
+      </w:r>
+      <w:bookmarkStart w:id="8" w:name="_GoBack"/>
+      <w:bookmarkEnd w:id="8"/>
+      <w:r>
+        <w:rPr>
+          <w:noProof/>
+        </w:rPr>
+        <w:t xml:space="preserve"> the lower chance the user has to get that item out of a loot box. This re-inforces the user to keep purchasing loot boxes to earn these </w:t>
+      </w:r>
+      <w:r>
+        <w:rPr>
+          <w:noProof/>
+        </w:rPr>
         <w:t>rarer and more prestigius rewards.</w:t>
       </w:r>
     </w:p>
@@ -2721,22 +2727,22 @@
       <w:pPr>
         <w:pStyle w:val="Heading1"/>
       </w:pPr>
-      <w:bookmarkStart w:id="8" w:name="_Toc23940228"/>
+      <w:bookmarkStart w:id="9" w:name="_Toc23940228"/>
       <w:r>
         <w:lastRenderedPageBreak/>
         <w:t>Methodology</w:t>
       </w:r>
-      <w:bookmarkEnd w:id="8"/>
+      <w:bookmarkEnd w:id="9"/>
     </w:p>
     <w:p>
       <w:pPr>
         <w:pStyle w:val="Heading2"/>
       </w:pPr>
-      <w:bookmarkStart w:id="9" w:name="_Toc23940229"/>
+      <w:bookmarkStart w:id="10" w:name="_Toc23940229"/>
       <w:r>
         <w:t>Introduction to the methodology</w:t>
       </w:r>
-      <w:bookmarkEnd w:id="9"/>
+      <w:bookmarkEnd w:id="10"/>
     </w:p>
     <w:p>
       <w:r>
@@ -2773,14 +2779,14 @@
       <w:pPr>
         <w:pStyle w:val="Heading2"/>
       </w:pPr>
-      <w:bookmarkStart w:id="10" w:name="_Toc23940230"/>
+      <w:bookmarkStart w:id="11" w:name="_Toc23940230"/>
       <w:r>
         <w:t>Secondary research</w:t>
       </w:r>
       <w:r>
         <w:t xml:space="preserve"> method</w:t>
       </w:r>
-      <w:bookmarkEnd w:id="10"/>
+      <w:bookmarkEnd w:id="11"/>
     </w:p>
     <w:p>
       <w:r>
@@ -2796,14 +2802,14 @@
       <w:pPr>
         <w:pStyle w:val="Heading2"/>
       </w:pPr>
-      <w:bookmarkStart w:id="11" w:name="_Toc23940231"/>
+      <w:bookmarkStart w:id="12" w:name="_Toc23940231"/>
       <w:r>
         <w:t>Primary Research</w:t>
       </w:r>
       <w:r>
         <w:t xml:space="preserve"> method</w:t>
       </w:r>
-      <w:bookmarkEnd w:id="11"/>
+      <w:bookmarkEnd w:id="12"/>
       <w:r>
         <w:t xml:space="preserve"> </w:t>
       </w:r>
@@ -2827,11 +2833,11 @@
       <w:pPr>
         <w:pStyle w:val="Heading2"/>
       </w:pPr>
-      <w:bookmarkStart w:id="12" w:name="_Toc23940232"/>
+      <w:bookmarkStart w:id="13" w:name="_Toc23940232"/>
       <w:r>
         <w:t>Personal development</w:t>
       </w:r>
-      <w:bookmarkEnd w:id="12"/>
+      <w:bookmarkEnd w:id="13"/>
     </w:p>
     <w:p>
       <w:r>
@@ -2842,12 +2848,12 @@
       <w:pPr>
         <w:pStyle w:val="Heading2"/>
       </w:pPr>
-      <w:bookmarkStart w:id="13" w:name="_Toc23940233"/>
+      <w:bookmarkStart w:id="14" w:name="_Toc23940233"/>
       <w:r>
         <w:lastRenderedPageBreak/>
         <w:t>Task X – Method</w:t>
       </w:r>
-      <w:bookmarkEnd w:id="13"/>
+      <w:bookmarkEnd w:id="14"/>
     </w:p>
     <w:p>
       <w:r>
@@ -2859,11 +2865,11 @@
       <w:pPr>
         <w:pStyle w:val="Heading2"/>
       </w:pPr>
-      <w:bookmarkStart w:id="14" w:name="_Toc23940234"/>
+      <w:bookmarkStart w:id="15" w:name="_Toc23940234"/>
       <w:r>
         <w:t>Design Methods</w:t>
       </w:r>
-      <w:bookmarkEnd w:id="14"/>
+      <w:bookmarkEnd w:id="15"/>
     </w:p>
     <w:p>
       <w:r>
@@ -2879,11 +2885,11 @@
       <w:pPr>
         <w:pStyle w:val="Heading2"/>
       </w:pPr>
-      <w:bookmarkStart w:id="15" w:name="_Toc23940235"/>
+      <w:bookmarkStart w:id="16" w:name="_Toc23940235"/>
       <w:r>
         <w:t>Development methods</w:t>
       </w:r>
-      <w:bookmarkEnd w:id="15"/>
+      <w:bookmarkEnd w:id="16"/>
     </w:p>
     <w:p>
       <w:r>
@@ -2958,24 +2964,14 @@
                             <w:r>
                               <w:t xml:space="preserve">Figure </w:t>
                             </w:r>
-                            <w:r>
-                              <w:fldChar w:fldCharType="begin"/>
-                            </w:r>
-                            <w:r>
-                              <w:instrText xml:space="preserve"> SEQ Figure \* ARABIC </w:instrText>
-                            </w:r>
-                            <w:r>
-                              <w:fldChar w:fldCharType="separate"/>
-                            </w:r>
-                            <w:r>
-                              <w:rPr>
-                                <w:noProof/>
-                              </w:rPr>
-                              <w:t>2</w:t>
-                            </w:r>
-                            <w:r>
-                              <w:fldChar w:fldCharType="end"/>
-                            </w:r>
+                            <w:fldSimple w:instr=" SEQ Figure \* ARABIC ">
+                              <w:r>
+                                <w:rPr>
+                                  <w:noProof/>
+                                </w:rPr>
+                                <w:t>2</w:t>
+                              </w:r>
+                            </w:fldSimple>
                             <w:r>
                               <w:t xml:space="preserve">: </w:t>
                             </w:r>
@@ -3012,24 +3008,14 @@
                       <w:r>
                         <w:t xml:space="preserve">Figure </w:t>
                       </w:r>
-                      <w:r>
-                        <w:fldChar w:fldCharType="begin"/>
-                      </w:r>
-                      <w:r>
-                        <w:instrText xml:space="preserve"> SEQ Figure \* ARABIC </w:instrText>
-                      </w:r>
-                      <w:r>
-                        <w:fldChar w:fldCharType="separate"/>
-                      </w:r>
-                      <w:r>
-                        <w:rPr>
-                          <w:noProof/>
-                        </w:rPr>
-                        <w:t>2</w:t>
-                      </w:r>
-                      <w:r>
-                        <w:fldChar w:fldCharType="end"/>
-                      </w:r>
+                      <w:fldSimple w:instr=" SEQ Figure \* ARABIC ">
+                        <w:r>
+                          <w:rPr>
+                            <w:noProof/>
+                          </w:rPr>
+                          <w:t>2</w:t>
+                        </w:r>
+                      </w:fldSimple>
                       <w:r>
                         <w:t xml:space="preserve">: </w:t>
                       </w:r>
@@ -3135,12 +3121,12 @@
       <w:pPr>
         <w:pStyle w:val="Heading2"/>
       </w:pPr>
-      <w:bookmarkStart w:id="16" w:name="_Toc23940236"/>
+      <w:bookmarkStart w:id="17" w:name="_Toc23940236"/>
       <w:r>
         <w:lastRenderedPageBreak/>
         <w:t>Testing and Evaluation Methods</w:t>
       </w:r>
-      <w:bookmarkEnd w:id="16"/>
+      <w:bookmarkEnd w:id="17"/>
     </w:p>
     <w:p>
       <w:r>
@@ -3476,14 +3462,14 @@
       <w:pPr>
         <w:pStyle w:val="Heading1"/>
       </w:pPr>
-      <w:bookmarkStart w:id="17" w:name="_Toc526780360"/>
-      <w:bookmarkStart w:id="18" w:name="_Toc23940237"/>
-      <w:bookmarkEnd w:id="17"/>
+      <w:bookmarkStart w:id="18" w:name="_Toc526780360"/>
+      <w:bookmarkStart w:id="19" w:name="_Toc23940237"/>
+      <w:bookmarkEnd w:id="18"/>
       <w:r>
         <w:lastRenderedPageBreak/>
         <w:t>References</w:t>
       </w:r>
-      <w:bookmarkEnd w:id="18"/>
+      <w:bookmarkEnd w:id="19"/>
     </w:p>
     <w:p>
       <w:pPr>
@@ -3766,8 +3752,8 @@
           <w:szCs w:val="18"/>
         </w:rPr>
       </w:pPr>
-      <w:bookmarkStart w:id="19" w:name="_Toc526780359"/>
-      <w:bookmarkStart w:id="20" w:name="_Toc23940238"/>
+      <w:bookmarkStart w:id="20" w:name="_Toc526780359"/>
+      <w:bookmarkStart w:id="21" w:name="_Toc23940238"/>
       <w:r>
         <w:rPr>
           <w:rFonts w:ascii="Calibri" w:hAnsi="Calibri" w:cs="Calibri"/>
@@ -3996,8 +3982,8 @@
       <w:r>
         <w:t>Bibliography</w:t>
       </w:r>
-      <w:bookmarkEnd w:id="19"/>
       <w:bookmarkEnd w:id="20"/>
+      <w:bookmarkEnd w:id="21"/>
     </w:p>
     <w:p>
       <w:r>
@@ -4026,9 +4012,7 @@
       <w:pPr>
         <w:pStyle w:val="Heading1"/>
       </w:pPr>
-      <w:bookmarkStart w:id="21" w:name="_Toc23940239"/>
-      <w:bookmarkStart w:id="22" w:name="_GoBack"/>
-      <w:bookmarkEnd w:id="22"/>
+      <w:bookmarkStart w:id="22" w:name="_Toc23940239"/>
       <w:r>
         <w:rPr>
           <w:noProof/>
@@ -4147,24 +4131,14 @@
                             <w:r>
                               <w:t xml:space="preserve">Figure </w:t>
                             </w:r>
-                            <w:r>
-                              <w:fldChar w:fldCharType="begin"/>
-                            </w:r>
-                            <w:r>
-                              <w:instrText xml:space="preserve"> SEQ Figure \* ARABIC </w:instrText>
-                            </w:r>
-                            <w:r>
-                              <w:fldChar w:fldCharType="separate"/>
-                            </w:r>
-                            <w:r>
-                              <w:rPr>
-                                <w:noProof/>
-                              </w:rPr>
-                              <w:t>3</w:t>
-                            </w:r>
-                            <w:r>
-                              <w:fldChar w:fldCharType="end"/>
-                            </w:r>
+                            <w:fldSimple w:instr=" SEQ Figure \* ARABIC ">
+                              <w:r>
+                                <w:rPr>
+                                  <w:noProof/>
+                                </w:rPr>
+                                <w:t>3</w:t>
+                              </w:r>
+                            </w:fldSimple>
                             <w:r>
                               <w:t>: Project Plan</w:t>
                             </w:r>
@@ -4198,24 +4172,14 @@
                       <w:r>
                         <w:t xml:space="preserve">Figure </w:t>
                       </w:r>
-                      <w:r>
-                        <w:fldChar w:fldCharType="begin"/>
-                      </w:r>
-                      <w:r>
-                        <w:instrText xml:space="preserve"> SEQ Figure \* ARABIC </w:instrText>
-                      </w:r>
-                      <w:r>
-                        <w:fldChar w:fldCharType="separate"/>
-                      </w:r>
-                      <w:r>
-                        <w:rPr>
-                          <w:noProof/>
-                        </w:rPr>
-                        <w:t>3</w:t>
-                      </w:r>
-                      <w:r>
-                        <w:fldChar w:fldCharType="end"/>
-                      </w:r>
+                      <w:fldSimple w:instr=" SEQ Figure \* ARABIC ">
+                        <w:r>
+                          <w:rPr>
+                            <w:noProof/>
+                          </w:rPr>
+                          <w:t>3</w:t>
+                        </w:r>
+                      </w:fldSimple>
                       <w:r>
                         <w:t>: Project Plan</w:t>
                       </w:r>
@@ -4231,7 +4195,7 @@
       <w:r>
         <w:t>Project Plan</w:t>
       </w:r>
-      <w:bookmarkEnd w:id="21"/>
+      <w:bookmarkEnd w:id="22"/>
     </w:p>
     <w:sectPr>
       <w:type w:val="continuous"/>
@@ -7229,9 +7193,12 @@
 </file>
 
 <file path=customXml/item1.xml><?xml version="1.0" encoding="utf-8"?>
-<p:properties xmlns:p="http://schemas.microsoft.com/office/2006/metadata/properties" xmlns:xsi="http://www.w3.org/2001/XMLSchema-instance" xmlns:pc="http://schemas.microsoft.com/office/infopath/2007/PartnerControls">
-  <documentManagement/>
-</p:properties>
+<?mso-contentType ?>
+<FormTemplates xmlns="http://schemas.microsoft.com/sharepoint/v3/contenttype/forms">
+  <Display>DocumentLibraryForm</Display>
+  <Edit>DocumentLibraryForm</Edit>
+  <New>DocumentLibraryForm</New>
+</FormTemplates>
 </file>
 
 <file path=customXml/item2.xml><?xml version="1.0" encoding="utf-8"?>
@@ -7444,12 +7411,9 @@
 </file>
 
 <file path=customXml/item3.xml><?xml version="1.0" encoding="utf-8"?>
-<?mso-contentType ?>
-<FormTemplates xmlns="http://schemas.microsoft.com/sharepoint/v3/contenttype/forms">
-  <Display>DocumentLibraryForm</Display>
-  <Edit>DocumentLibraryForm</Edit>
-  <New>DocumentLibraryForm</New>
-</FormTemplates>
+<p:properties xmlns:p="http://schemas.microsoft.com/office/2006/metadata/properties" xmlns:xsi="http://www.w3.org/2001/XMLSchema-instance" xmlns:pc="http://schemas.microsoft.com/office/infopath/2007/PartnerControls">
+  <documentManagement/>
+</p:properties>
 </file>
 
 <file path=customXml/item4.xml><?xml version="1.0" encoding="utf-8"?>
@@ -7457,10 +7421,9 @@
 </file>
 
 <file path=customXml/itemProps1.xml><?xml version="1.0" encoding="utf-8"?>
-<ds:datastoreItem xmlns:ds="http://schemas.openxmlformats.org/officeDocument/2006/customXml" ds:itemID="{00EDE236-F453-45C5-BF59-2C5B33CB3A37}">
+<ds:datastoreItem xmlns:ds="http://schemas.openxmlformats.org/officeDocument/2006/customXml" ds:itemID="{A16F2907-E190-4AC9-B151-0B307E673C2B}">
   <ds:schemaRefs>
-    <ds:schemaRef ds:uri="http://schemas.microsoft.com/office/2006/metadata/properties"/>
-    <ds:schemaRef ds:uri="http://schemas.microsoft.com/office/infopath/2007/PartnerControls"/>
+    <ds:schemaRef ds:uri="http://schemas.microsoft.com/sharepoint/v3/contenttype/forms"/>
   </ds:schemaRefs>
 </ds:datastoreItem>
 </file>
@@ -7485,15 +7448,16 @@
 </file>
 
 <file path=customXml/itemProps3.xml><?xml version="1.0" encoding="utf-8"?>
-<ds:datastoreItem xmlns:ds="http://schemas.openxmlformats.org/officeDocument/2006/customXml" ds:itemID="{A16F2907-E190-4AC9-B151-0B307E673C2B}">
+<ds:datastoreItem xmlns:ds="http://schemas.openxmlformats.org/officeDocument/2006/customXml" ds:itemID="{00EDE236-F453-45C5-BF59-2C5B33CB3A37}">
   <ds:schemaRefs>
-    <ds:schemaRef ds:uri="http://schemas.microsoft.com/sharepoint/v3/contenttype/forms"/>
+    <ds:schemaRef ds:uri="http://schemas.microsoft.com/office/2006/metadata/properties"/>
+    <ds:schemaRef ds:uri="http://schemas.microsoft.com/office/infopath/2007/PartnerControls"/>
   </ds:schemaRefs>
 </ds:datastoreItem>
 </file>
 
 <file path=customXml/itemProps4.xml><?xml version="1.0" encoding="utf-8"?>
-<ds:datastoreItem xmlns:ds="http://schemas.openxmlformats.org/officeDocument/2006/customXml" ds:itemID="{AF73A272-3F01-4D6A-AF9C-D705C57F3E7C}">
+<ds:datastoreItem xmlns:ds="http://schemas.openxmlformats.org/officeDocument/2006/customXml" ds:itemID="{91736DD4-5403-44F1-8DB2-E97DEB0778E6}">
   <ds:schemaRefs>
     <ds:schemaRef ds:uri="http://schemas.openxmlformats.org/officeDocument/2006/bibliography"/>
   </ds:schemaRefs>

</xml_diff>